<commit_message>
mini HUD, hide main HUD, some background animations
</commit_message>
<xml_diff>
--- a/TESTING DOCUMENT.docx
+++ b/TESTING DOCUMENT.docx
@@ -218,6 +218,20 @@
               </w:rPr>
               <w:t>Daily quests</w:t>
             </w:r>
+            <w:r>
+              <w:rPr>
+                <w:b w:val="0"/>
+              </w:rPr>
+              <w:t xml:space="preserve"> - </w:t>
+            </w:r>
+            <w:r>
+              <w:rPr>
+                <w:b w:val="0"/>
+                <w:bCs w:val="0"/>
+                <w:color w:val="3A7C22" w:themeColor="accent6" w:themeShade="BF"/>
+              </w:rPr>
+              <w:t>Expected</w:t>
+            </w:r>
           </w:p>
         </w:tc>
         <w:tc>
@@ -229,7 +243,7 @@
               <w:cnfStyle w:val="000000100000" w:firstRow="0" w:lastRow="0" w:firstColumn="0" w:lastColumn="0" w:oddVBand="0" w:evenVBand="0" w:oddHBand="1" w:evenHBand="0" w:firstRowFirstColumn="0" w:firstRowLastColumn="0" w:lastRowFirstColumn="0" w:lastRowLastColumn="0"/>
             </w:pPr>
             <w:r>
-              <w:t>Add daily quest</w:t>
+              <w:t>Any text in the daily quest entry field</w:t>
             </w:r>
           </w:p>
         </w:tc>
@@ -243,6 +257,12 @@
             </w:pPr>
             <w:r>
               <w:t>Daily quest is added to list</w:t>
+            </w:r>
+            <w:r>
+              <w:t>, and a toast message pops up</w:t>
+            </w:r>
+            <w:r>
+              <w:t xml:space="preserve"> (same for all types of quests)</w:t>
             </w:r>
           </w:p>
         </w:tc>
@@ -288,17 +308,30 @@
           <w:p>
             <w:pPr>
               <w:rPr>
-                <w:b w:val="0"/>
                 <w:bCs w:val="0"/>
-              </w:rPr>
-            </w:pPr>
-            <w:r>
-              <w:rPr>
-                <w:b w:val="0"/>
-                <w:bCs w:val="0"/>
-              </w:rPr>
-              <w:t>Habits</w:t>
-            </w:r>
+                <w:color w:val="C00000"/>
+              </w:rPr>
+            </w:pPr>
+            <w:r>
+              <w:rPr>
+                <w:b w:val="0"/>
+              </w:rPr>
+              <w:t xml:space="preserve">Daily quests – </w:t>
+            </w:r>
+            <w:r>
+              <w:rPr>
+                <w:b w:val="0"/>
+                <w:color w:val="C00000"/>
+              </w:rPr>
+              <w:t>Invalid</w:t>
+            </w:r>
+          </w:p>
+          <w:p>
+            <w:pPr>
+              <w:rPr>
+                <w:b w:val="0"/>
+              </w:rPr>
+            </w:pPr>
           </w:p>
         </w:tc>
         <w:tc>
@@ -309,6 +342,12 @@
             <w:pPr>
               <w:cnfStyle w:val="000000000000" w:firstRow="0" w:lastRow="0" w:firstColumn="0" w:lastColumn="0" w:oddVBand="0" w:evenVBand="0" w:oddHBand="0" w:evenHBand="0" w:firstRowFirstColumn="0" w:firstRowLastColumn="0" w:lastRowFirstColumn="0" w:lastRowLastColumn="0"/>
             </w:pPr>
+            <w:r>
+              <w:t>Empty entry field</w:t>
+            </w:r>
+            <w:r>
+              <w:t>/ only spaces</w:t>
+            </w:r>
           </w:p>
         </w:tc>
         <w:tc>
@@ -319,6 +358,9 @@
             <w:pPr>
               <w:cnfStyle w:val="000000000000" w:firstRow="0" w:lastRow="0" w:firstColumn="0" w:lastColumn="0" w:oddVBand="0" w:evenVBand="0" w:oddHBand="0" w:evenHBand="0" w:firstRowFirstColumn="0" w:firstRowLastColumn="0" w:lastRowFirstColumn="0" w:lastRowLastColumn="0"/>
             </w:pPr>
+            <w:r>
+              <w:t>User is unable to add quest</w:t>
+            </w:r>
           </w:p>
         </w:tc>
         <w:tc>
@@ -328,6 +370,10 @@
           <w:p>
             <w:pPr>
               <w:cnfStyle w:val="000000000000" w:firstRow="0" w:lastRow="0" w:firstColumn="0" w:lastColumn="0" w:oddVBand="0" w:evenVBand="0" w:oddHBand="0" w:evenHBand="0" w:firstRowFirstColumn="0" w:firstRowLastColumn="0" w:lastRowFirstColumn="0" w:lastRowLastColumn="0"/>
+              <w:rPr>
+                <w:b/>
+                <w:bCs/>
+              </w:rPr>
             </w:pPr>
           </w:p>
         </w:tc>
@@ -338,6 +384,10 @@
           <w:p>
             <w:pPr>
               <w:cnfStyle w:val="000000000000" w:firstRow="0" w:lastRow="0" w:firstColumn="0" w:lastColumn="0" w:oddVBand="0" w:evenVBand="0" w:oddHBand="0" w:evenHBand="0" w:firstRowFirstColumn="0" w:firstRowLastColumn="0" w:lastRowFirstColumn="0" w:lastRowLastColumn="0"/>
+              <w:rPr>
+                <w:b/>
+                <w:bCs/>
+              </w:rPr>
             </w:pPr>
           </w:p>
         </w:tc>
@@ -357,15 +407,26 @@
             <w:pPr>
               <w:rPr>
                 <w:b w:val="0"/>
-                <w:bCs w:val="0"/>
-              </w:rPr>
-            </w:pPr>
-            <w:r>
-              <w:rPr>
-                <w:b w:val="0"/>
-                <w:bCs w:val="0"/>
-              </w:rPr>
-              <w:t>Main quests</w:t>
+              </w:rPr>
+            </w:pPr>
+            <w:r>
+              <w:rPr>
+                <w:b w:val="0"/>
+              </w:rPr>
+              <w:t>Habits</w:t>
+            </w:r>
+            <w:r>
+              <w:rPr>
+                <w:b w:val="0"/>
+              </w:rPr>
+              <w:t xml:space="preserve"> - </w:t>
+            </w:r>
+            <w:r>
+              <w:rPr>
+                <w:b w:val="0"/>
+                <w:color w:val="124F1A" w:themeColor="accent3" w:themeShade="BF"/>
+              </w:rPr>
+              <w:t>Expected</w:t>
             </w:r>
           </w:p>
         </w:tc>
@@ -377,6 +438,9 @@
             <w:pPr>
               <w:cnfStyle w:val="000000100000" w:firstRow="0" w:lastRow="0" w:firstColumn="0" w:lastColumn="0" w:oddVBand="0" w:evenVBand="0" w:oddHBand="1" w:evenHBand="0" w:firstRowFirstColumn="0" w:firstRowLastColumn="0" w:lastRowFirstColumn="0" w:lastRowLastColumn="0"/>
             </w:pPr>
+            <w:r>
+              <w:t>Any text in the habit entry field</w:t>
+            </w:r>
           </w:p>
         </w:tc>
         <w:tc>
@@ -387,6 +451,17 @@
             <w:pPr>
               <w:cnfStyle w:val="000000100000" w:firstRow="0" w:lastRow="0" w:firstColumn="0" w:lastColumn="0" w:oddVBand="0" w:evenVBand="0" w:oddHBand="1" w:evenHBand="0" w:firstRowFirstColumn="0" w:firstRowLastColumn="0" w:lastRowFirstColumn="0" w:lastRowLastColumn="0"/>
             </w:pPr>
+            <w:r>
+              <w:t>Habit is added to list</w:t>
+            </w:r>
+          </w:p>
+          <w:p>
+            <w:pPr>
+              <w:cnfStyle w:val="000000100000" w:firstRow="0" w:lastRow="0" w:firstColumn="0" w:lastColumn="0" w:oddVBand="0" w:evenVBand="0" w:oddHBand="1" w:evenHBand="0" w:firstRowFirstColumn="0" w:firstRowLastColumn="0" w:lastRowFirstColumn="0" w:lastRowLastColumn="0"/>
+            </w:pPr>
+            <w:r>
+              <w:t>Green label if positive; red label if negative</w:t>
+            </w:r>
           </w:p>
         </w:tc>
         <w:tc>
@@ -412,7 +487,7 @@
       </w:tr>
       <w:tr>
         <w:trPr>
-          <w:trHeight w:val="558"/>
+          <w:trHeight w:val="581"/>
           <w:jc w:val="center"/>
         </w:trPr>
         <w:tc>
@@ -423,17 +498,42 @@
           <w:p>
             <w:pPr>
               <w:rPr>
-                <w:b w:val="0"/>
                 <w:bCs w:val="0"/>
-              </w:rPr>
-            </w:pPr>
-            <w:r>
-              <w:rPr>
-                <w:b w:val="0"/>
-                <w:bCs w:val="0"/>
-              </w:rPr>
-              <w:t>Side quests</w:t>
-            </w:r>
+                <w:color w:val="C00000"/>
+              </w:rPr>
+            </w:pPr>
+            <w:r>
+              <w:rPr>
+                <w:b w:val="0"/>
+              </w:rPr>
+              <w:t xml:space="preserve">Habits </w:t>
+            </w:r>
+            <w:r>
+              <w:rPr>
+                <w:b w:val="0"/>
+              </w:rPr>
+              <w:t>–</w:t>
+            </w:r>
+            <w:r>
+              <w:rPr>
+                <w:b w:val="0"/>
+              </w:rPr>
+              <w:t xml:space="preserve"> </w:t>
+            </w:r>
+            <w:r>
+              <w:rPr>
+                <w:b w:val="0"/>
+                <w:color w:val="C00000"/>
+              </w:rPr>
+              <w:t>Invalid</w:t>
+            </w:r>
+          </w:p>
+          <w:p>
+            <w:pPr>
+              <w:rPr>
+                <w:b w:val="0"/>
+              </w:rPr>
+            </w:pPr>
           </w:p>
         </w:tc>
         <w:tc>
@@ -444,6 +544,12 @@
             <w:pPr>
               <w:cnfStyle w:val="000000000000" w:firstRow="0" w:lastRow="0" w:firstColumn="0" w:lastColumn="0" w:oddVBand="0" w:evenVBand="0" w:oddHBand="0" w:evenHBand="0" w:firstRowFirstColumn="0" w:firstRowLastColumn="0" w:lastRowFirstColumn="0" w:lastRowLastColumn="0"/>
             </w:pPr>
+            <w:r>
+              <w:t>Empty entry field</w:t>
+            </w:r>
+            <w:r>
+              <w:t>/only spaces</w:t>
+            </w:r>
           </w:p>
         </w:tc>
         <w:tc>
@@ -454,6 +560,9 @@
             <w:pPr>
               <w:cnfStyle w:val="000000000000" w:firstRow="0" w:lastRow="0" w:firstColumn="0" w:lastColumn="0" w:oddVBand="0" w:evenVBand="0" w:oddHBand="0" w:evenHBand="0" w:firstRowFirstColumn="0" w:firstRowLastColumn="0" w:lastRowFirstColumn="0" w:lastRowLastColumn="0"/>
             </w:pPr>
+            <w:r>
+              <w:t>User is unable to add habit</w:t>
+            </w:r>
           </w:p>
         </w:tc>
         <w:tc>
@@ -492,9 +601,27 @@
             <w:pPr>
               <w:rPr>
                 <w:b w:val="0"/>
-                <w:bCs w:val="0"/>
-              </w:rPr>
-            </w:pPr>
+              </w:rPr>
+            </w:pPr>
+            <w:r>
+              <w:rPr>
+                <w:b w:val="0"/>
+              </w:rPr>
+              <w:t>Main quests</w:t>
+            </w:r>
+            <w:r>
+              <w:rPr>
+                <w:b w:val="0"/>
+              </w:rPr>
+              <w:t xml:space="preserve"> - </w:t>
+            </w:r>
+            <w:r>
+              <w:rPr>
+                <w:b w:val="0"/>
+                <w:color w:val="124F1A" w:themeColor="accent3" w:themeShade="BF"/>
+              </w:rPr>
+              <w:t>Expected</w:t>
+            </w:r>
           </w:p>
         </w:tc>
         <w:tc>
@@ -505,6 +632,23 @@
             <w:pPr>
               <w:cnfStyle w:val="000000100000" w:firstRow="0" w:lastRow="0" w:firstColumn="0" w:lastColumn="0" w:oddVBand="0" w:evenVBand="0" w:oddHBand="1" w:evenHBand="0" w:firstRowFirstColumn="0" w:firstRowLastColumn="0" w:lastRowFirstColumn="0" w:lastRowLastColumn="0"/>
             </w:pPr>
+            <w:r>
+              <w:t>Any text in the main quest entry field</w:t>
+            </w:r>
+            <w:r>
+              <w:t>, with or without due date</w:t>
+            </w:r>
+            <w:r>
+              <w:t>.</w:t>
+            </w:r>
+          </w:p>
+          <w:p>
+            <w:pPr>
+              <w:cnfStyle w:val="000000100000" w:firstRow="0" w:lastRow="0" w:firstColumn="0" w:lastColumn="0" w:oddVBand="0" w:evenVBand="0" w:oddHBand="1" w:evenHBand="0" w:firstRowFirstColumn="0" w:firstRowLastColumn="0" w:lastRowFirstColumn="0" w:lastRowLastColumn="0"/>
+            </w:pPr>
+            <w:r>
+              <w:t>(User can only choose a future date from the calendar pop-up)</w:t>
+            </w:r>
           </w:p>
         </w:tc>
         <w:tc>
@@ -515,6 +659,20 @@
             <w:pPr>
               <w:cnfStyle w:val="000000100000" w:firstRow="0" w:lastRow="0" w:firstColumn="0" w:lastColumn="0" w:oddVBand="0" w:evenVBand="0" w:oddHBand="1" w:evenHBand="0" w:firstRowFirstColumn="0" w:firstRowLastColumn="0" w:lastRowFirstColumn="0" w:lastRowLastColumn="0"/>
             </w:pPr>
+            <w:r>
+              <w:t>Main quest is added to list</w:t>
+            </w:r>
+          </w:p>
+          <w:p>
+            <w:pPr>
+              <w:cnfStyle w:val="000000100000" w:firstRow="0" w:lastRow="0" w:firstColumn="0" w:lastColumn="0" w:oddVBand="0" w:evenVBand="0" w:oddHBand="1" w:evenHBand="0" w:firstRowFirstColumn="0" w:firstRowLastColumn="0" w:lastRowFirstColumn="0" w:lastRowLastColumn="0"/>
+            </w:pPr>
+            <w:r>
+              <w:t xml:space="preserve">If due date is selected, </w:t>
+            </w:r>
+            <w:r>
+              <w:t>it is shown as a small label under the quest</w:t>
+            </w:r>
           </w:p>
         </w:tc>
         <w:tc>
@@ -552,9 +710,27 @@
             <w:pPr>
               <w:rPr>
                 <w:b w:val="0"/>
-                <w:bCs w:val="0"/>
-              </w:rPr>
-            </w:pPr>
+              </w:rPr>
+            </w:pPr>
+            <w:r>
+              <w:rPr>
+                <w:b w:val="0"/>
+              </w:rPr>
+              <w:t>Main quest</w:t>
+            </w:r>
+            <w:r>
+              <w:rPr>
+                <w:b w:val="0"/>
+              </w:rPr>
+              <w:t xml:space="preserve">s - </w:t>
+            </w:r>
+            <w:r>
+              <w:rPr>
+                <w:b w:val="0"/>
+                <w:color w:val="E97132" w:themeColor="accent2"/>
+              </w:rPr>
+              <w:t>Boundary</w:t>
+            </w:r>
           </w:p>
         </w:tc>
         <w:tc>
@@ -565,6 +741,30 @@
             <w:pPr>
               <w:cnfStyle w:val="000000000000" w:firstRow="0" w:lastRow="0" w:firstColumn="0" w:lastColumn="0" w:oddVBand="0" w:evenVBand="0" w:oddHBand="0" w:evenHBand="0" w:firstRowFirstColumn="0" w:firstRowLastColumn="0" w:lastRowFirstColumn="0" w:lastRowLastColumn="0"/>
             </w:pPr>
+            <w:r>
+              <w:t>User manually enters a due dat</w:t>
+            </w:r>
+            <w:r>
+              <w:t>e that is the day before current date</w:t>
+            </w:r>
+          </w:p>
+          <w:p>
+            <w:pPr>
+              <w:cnfStyle w:val="000000000000" w:firstRow="0" w:lastRow="0" w:firstColumn="0" w:lastColumn="0" w:oddVBand="0" w:evenVBand="0" w:oddHBand="0" w:evenHBand="0" w:firstRowFirstColumn="0" w:firstRowLastColumn="0" w:lastRowFirstColumn="0" w:lastRowLastColumn="0"/>
+            </w:pPr>
+          </w:p>
+          <w:p>
+            <w:pPr>
+              <w:cnfStyle w:val="000000000000" w:firstRow="0" w:lastRow="0" w:firstColumn="0" w:lastColumn="0" w:oddVBand="0" w:evenVBand="0" w:oddHBand="0" w:evenHBand="0" w:firstRowFirstColumn="0" w:firstRowLastColumn="0" w:lastRowFirstColumn="0" w:lastRowLastColumn="0"/>
+            </w:pPr>
+            <w:r>
+              <w:t>User enters current date or the following day</w:t>
+            </w:r>
+          </w:p>
+          <w:p>
+            <w:pPr>
+              <w:cnfStyle w:val="000000000000" w:firstRow="0" w:lastRow="0" w:firstColumn="0" w:lastColumn="0" w:oddVBand="0" w:evenVBand="0" w:oddHBand="0" w:evenHBand="0" w:firstRowFirstColumn="0" w:firstRowLastColumn="0" w:lastRowFirstColumn="0" w:lastRowLastColumn="0"/>
+            </w:pPr>
           </w:p>
         </w:tc>
         <w:tc>
@@ -575,6 +775,25 @@
             <w:pPr>
               <w:cnfStyle w:val="000000000000" w:firstRow="0" w:lastRow="0" w:firstColumn="0" w:lastColumn="0" w:oddVBand="0" w:evenVBand="0" w:oddHBand="0" w:evenHBand="0" w:firstRowFirstColumn="0" w:firstRowLastColumn="0" w:lastRowFirstColumn="0" w:lastRowLastColumn="0"/>
             </w:pPr>
+            <w:r>
+              <w:t>If the due date is a day before current date, error message shows up.</w:t>
+            </w:r>
+          </w:p>
+          <w:p>
+            <w:pPr>
+              <w:cnfStyle w:val="000000000000" w:firstRow="0" w:lastRow="0" w:firstColumn="0" w:lastColumn="0" w:oddVBand="0" w:evenVBand="0" w:oddHBand="0" w:evenHBand="0" w:firstRowFirstColumn="0" w:firstRowLastColumn="0" w:lastRowFirstColumn="0" w:lastRowLastColumn="0"/>
+            </w:pPr>
+          </w:p>
+          <w:p>
+            <w:pPr>
+              <w:cnfStyle w:val="000000000000" w:firstRow="0" w:lastRow="0" w:firstColumn="0" w:lastColumn="0" w:oddVBand="0" w:evenVBand="0" w:oddHBand="0" w:evenHBand="0" w:firstRowFirstColumn="0" w:firstRowLastColumn="0" w:lastRowFirstColumn="0" w:lastRowLastColumn="0"/>
+            </w:pPr>
+            <w:r>
+              <w:t xml:space="preserve">If due date is current date or the next day, </w:t>
+            </w:r>
+            <w:r>
+              <w:t>accept</w:t>
+            </w:r>
           </w:p>
         </w:tc>
         <w:tc>
@@ -613,9 +832,22 @@
             <w:pPr>
               <w:rPr>
                 <w:b w:val="0"/>
-                <w:bCs w:val="0"/>
-              </w:rPr>
-            </w:pPr>
+              </w:rPr>
+            </w:pPr>
+            <w:r>
+              <w:rPr>
+                <w:b w:val="0"/>
+              </w:rPr>
+              <w:lastRenderedPageBreak/>
+              <w:t xml:space="preserve">Main quests - </w:t>
+            </w:r>
+            <w:r>
+              <w:rPr>
+                <w:b w:val="0"/>
+                <w:color w:val="C00000"/>
+              </w:rPr>
+              <w:t>Invalid</w:t>
+            </w:r>
           </w:p>
         </w:tc>
         <w:tc>
@@ -626,6 +858,20 @@
             <w:pPr>
               <w:cnfStyle w:val="000000100000" w:firstRow="0" w:lastRow="0" w:firstColumn="0" w:lastColumn="0" w:oddVBand="0" w:evenVBand="0" w:oddHBand="1" w:evenHBand="0" w:firstRowFirstColumn="0" w:firstRowLastColumn="0" w:lastRowFirstColumn="0" w:lastRowLastColumn="0"/>
             </w:pPr>
+            <w:r>
+              <w:t>Empty entry field</w:t>
+            </w:r>
+            <w:r>
+              <w:t>/ only spaces</w:t>
+            </w:r>
+          </w:p>
+          <w:p>
+            <w:pPr>
+              <w:cnfStyle w:val="000000100000" w:firstRow="0" w:lastRow="0" w:firstColumn="0" w:lastColumn="0" w:oddVBand="0" w:evenVBand="0" w:oddHBand="1" w:evenHBand="0" w:firstRowFirstColumn="0" w:firstRowLastColumn="0" w:lastRowFirstColumn="0" w:lastRowLastColumn="0"/>
+            </w:pPr>
+            <w:r>
+              <w:t>Any date before the current date is chosen.</w:t>
+            </w:r>
           </w:p>
         </w:tc>
         <w:tc>
@@ -636,6 +882,17 @@
             <w:pPr>
               <w:cnfStyle w:val="000000100000" w:firstRow="0" w:lastRow="0" w:firstColumn="0" w:lastColumn="0" w:oddVBand="0" w:evenVBand="0" w:oddHBand="1" w:evenHBand="0" w:firstRowFirstColumn="0" w:firstRowLastColumn="0" w:lastRowFirstColumn="0" w:lastRowLastColumn="0"/>
             </w:pPr>
+            <w:r>
+              <w:t>Empty: user is unable to add quest</w:t>
+            </w:r>
+          </w:p>
+          <w:p>
+            <w:pPr>
+              <w:cnfStyle w:val="000000100000" w:firstRow="0" w:lastRow="0" w:firstColumn="0" w:lastColumn="0" w:oddVBand="0" w:evenVBand="0" w:oddHBand="1" w:evenHBand="0" w:firstRowFirstColumn="0" w:firstRowLastColumn="0" w:lastRowFirstColumn="0" w:lastRowLastColumn="0"/>
+            </w:pPr>
+            <w:r>
+              <w:t>Invalid date: error message shows up</w:t>
+            </w:r>
           </w:p>
         </w:tc>
         <w:tc>
@@ -661,7 +918,7 @@
       </w:tr>
       <w:tr>
         <w:trPr>
-          <w:trHeight w:val="581"/>
+          <w:trHeight w:val="558"/>
           <w:jc w:val="center"/>
         </w:trPr>
         <w:tc>
@@ -672,8 +929,46 @@
           <w:p>
             <w:pPr>
               <w:rPr>
-                <w:b w:val="0"/>
                 <w:bCs w:val="0"/>
+                <w:color w:val="124F1A" w:themeColor="accent3" w:themeShade="BF"/>
+              </w:rPr>
+            </w:pPr>
+            <w:r>
+              <w:rPr>
+                <w:b w:val="0"/>
+              </w:rPr>
+              <w:t>Side quests</w:t>
+            </w:r>
+            <w:r>
+              <w:rPr>
+                <w:b w:val="0"/>
+              </w:rPr>
+              <w:t xml:space="preserve"> </w:t>
+            </w:r>
+            <w:r>
+              <w:rPr>
+                <w:b w:val="0"/>
+              </w:rPr>
+              <w:t>–</w:t>
+            </w:r>
+            <w:r>
+              <w:rPr>
+                <w:b w:val="0"/>
+              </w:rPr>
+              <w:t xml:space="preserve"> </w:t>
+            </w:r>
+            <w:r>
+              <w:rPr>
+                <w:b w:val="0"/>
+                <w:color w:val="124F1A" w:themeColor="accent3" w:themeShade="BF"/>
+              </w:rPr>
+              <w:t>Expected</w:t>
+            </w:r>
+          </w:p>
+          <w:p>
+            <w:pPr>
+              <w:rPr>
+                <w:b w:val="0"/>
               </w:rPr>
             </w:pPr>
           </w:p>
@@ -686,6 +981,9 @@
             <w:pPr>
               <w:cnfStyle w:val="000000000000" w:firstRow="0" w:lastRow="0" w:firstColumn="0" w:lastColumn="0" w:oddVBand="0" w:evenVBand="0" w:oddHBand="0" w:evenHBand="0" w:firstRowFirstColumn="0" w:firstRowLastColumn="0" w:lastRowFirstColumn="0" w:lastRowLastColumn="0"/>
             </w:pPr>
+            <w:r>
+              <w:t>Any text in the side quest entry field</w:t>
+            </w:r>
           </w:p>
         </w:tc>
         <w:tc>
@@ -696,6 +994,9 @@
             <w:pPr>
               <w:cnfStyle w:val="000000000000" w:firstRow="0" w:lastRow="0" w:firstColumn="0" w:lastColumn="0" w:oddVBand="0" w:evenVBand="0" w:oddHBand="0" w:evenHBand="0" w:firstRowFirstColumn="0" w:firstRowLastColumn="0" w:lastRowFirstColumn="0" w:lastRowLastColumn="0"/>
             </w:pPr>
+            <w:r>
+              <w:t>Side quest is added to list</w:t>
+            </w:r>
           </w:p>
         </w:tc>
         <w:tc>
@@ -733,8 +1034,40 @@
           <w:p>
             <w:pPr>
               <w:rPr>
-                <w:b w:val="0"/>
                 <w:bCs w:val="0"/>
+                <w:color w:val="C00000"/>
+              </w:rPr>
+            </w:pPr>
+            <w:r>
+              <w:rPr>
+                <w:b w:val="0"/>
+              </w:rPr>
+              <w:t xml:space="preserve">Side quests </w:t>
+            </w:r>
+            <w:r>
+              <w:rPr>
+                <w:b w:val="0"/>
+              </w:rPr>
+              <w:t>–</w:t>
+            </w:r>
+            <w:r>
+              <w:rPr>
+                <w:b w:val="0"/>
+              </w:rPr>
+              <w:t xml:space="preserve"> </w:t>
+            </w:r>
+            <w:r>
+              <w:rPr>
+                <w:b w:val="0"/>
+                <w:color w:val="C00000"/>
+              </w:rPr>
+              <w:t>Invalid</w:t>
+            </w:r>
+          </w:p>
+          <w:p>
+            <w:pPr>
+              <w:rPr>
+                <w:b w:val="0"/>
               </w:rPr>
             </w:pPr>
           </w:p>
@@ -747,6 +1080,12 @@
             <w:pPr>
               <w:cnfStyle w:val="000000100000" w:firstRow="0" w:lastRow="0" w:firstColumn="0" w:lastColumn="0" w:oddVBand="0" w:evenVBand="0" w:oddHBand="1" w:evenHBand="0" w:firstRowFirstColumn="0" w:firstRowLastColumn="0" w:lastRowFirstColumn="0" w:lastRowLastColumn="0"/>
             </w:pPr>
+            <w:r>
+              <w:t>Empty entry field</w:t>
+            </w:r>
+            <w:r>
+              <w:t>/ only spaces</w:t>
+            </w:r>
           </w:p>
         </w:tc>
         <w:tc>
@@ -757,6 +1096,9 @@
             <w:pPr>
               <w:cnfStyle w:val="000000100000" w:firstRow="0" w:lastRow="0" w:firstColumn="0" w:lastColumn="0" w:oddVBand="0" w:evenVBand="0" w:oddHBand="1" w:evenHBand="0" w:firstRowFirstColumn="0" w:firstRowLastColumn="0" w:lastRowFirstColumn="0" w:lastRowLastColumn="0"/>
             </w:pPr>
+            <w:r>
+              <w:t>User is unable to add quest</w:t>
+            </w:r>
           </w:p>
         </w:tc>
         <w:tc>
@@ -794,7 +1136,165 @@
             <w:pPr>
               <w:rPr>
                 <w:b w:val="0"/>
+              </w:rPr>
+            </w:pPr>
+            <w:r>
+              <w:rPr>
+                <w:b w:val="0"/>
+              </w:rPr>
+              <w:t xml:space="preserve">Quest Completion - </w:t>
+            </w:r>
+            <w:r>
+              <w:rPr>
+                <w:b w:val="0"/>
+                <w:color w:val="124F1A" w:themeColor="accent3" w:themeShade="BF"/>
+              </w:rPr>
+              <w:t>Expected</w:t>
+            </w:r>
+          </w:p>
+        </w:tc>
+        <w:tc>
+          <w:tcPr>
+            <w:tcW w:w="3781" w:type="dxa"/>
+          </w:tcPr>
+          <w:p>
+            <w:pPr>
+              <w:cnfStyle w:val="000000000000" w:firstRow="0" w:lastRow="0" w:firstColumn="0" w:lastColumn="0" w:oddVBand="0" w:evenVBand="0" w:oddHBand="0" w:evenHBand="0" w:firstRowFirstColumn="0" w:firstRowLastColumn="0" w:lastRowFirstColumn="0" w:lastRowLastColumn="0"/>
+            </w:pPr>
+            <w:r>
+              <w:t>User clicks the tick/plus buttons</w:t>
+            </w:r>
+          </w:p>
+        </w:tc>
+        <w:tc>
+          <w:tcPr>
+            <w:tcW w:w="3330" w:type="dxa"/>
+          </w:tcPr>
+          <w:p>
+            <w:pPr>
+              <w:cnfStyle w:val="000000000000" w:firstRow="0" w:lastRow="0" w:firstColumn="0" w:lastColumn="0" w:oddVBand="0" w:evenVBand="0" w:oddHBand="0" w:evenHBand="0" w:firstRowFirstColumn="0" w:firstRowLastColumn="0" w:lastRowFirstColumn="0" w:lastRowLastColumn="0"/>
+            </w:pPr>
+            <w:r>
+              <w:t>For main and side, q</w:t>
+            </w:r>
+            <w:r>
+              <w:t>uest</w:t>
+            </w:r>
+            <w:r>
+              <w:t xml:space="preserve"> </w:t>
+            </w:r>
+            <w:r>
+              <w:t xml:space="preserve">is removed. </w:t>
+            </w:r>
+          </w:p>
+          <w:p>
+            <w:pPr>
+              <w:cnfStyle w:val="000000000000" w:firstRow="0" w:lastRow="0" w:firstColumn="0" w:lastColumn="0" w:oddVBand="0" w:evenVBand="0" w:oddHBand="0" w:evenHBand="0" w:firstRowFirstColumn="0" w:firstRowLastColumn="0" w:lastRowFirstColumn="0" w:lastRowLastColumn="0"/>
+            </w:pPr>
+            <w:r>
+              <w:t>For daily and habits, quest counter increases by 1.</w:t>
+            </w:r>
+          </w:p>
+          <w:p>
+            <w:pPr>
+              <w:cnfStyle w:val="000000000000" w:firstRow="0" w:lastRow="0" w:firstColumn="0" w:lastColumn="0" w:oddVBand="0" w:evenVBand="0" w:oddHBand="0" w:evenHBand="0" w:firstRowFirstColumn="0" w:firstRowLastColumn="0" w:lastRowFirstColumn="0" w:lastRowLastColumn="0"/>
+            </w:pPr>
+            <w:r>
+              <w:t>XP is added depending on quest type, and Zen Coins are added depending on chance (50% at level 1)</w:t>
+            </w:r>
+            <w:r>
+              <w:t>, with toasts indicating specific numbers)</w:t>
+            </w:r>
+            <w:r>
+              <w:t>. XP progress bar and Zen Coins display are updated.</w:t>
+            </w:r>
+          </w:p>
+          <w:p>
+            <w:pPr>
+              <w:cnfStyle w:val="000000000000" w:firstRow="0" w:lastRow="0" w:firstColumn="0" w:lastColumn="0" w:oddVBand="0" w:evenVBand="0" w:oddHBand="0" w:evenHBand="0" w:firstRowFirstColumn="0" w:firstRowLastColumn="0" w:lastRowFirstColumn="0" w:lastRowLastColumn="0"/>
+            </w:pPr>
+            <w:r>
+              <w:t>For negative habits, HP is deducted (no rewards).</w:t>
+            </w:r>
+            <w:r>
+              <w:t xml:space="preserve"> HP progress bar is updated.</w:t>
+            </w:r>
+          </w:p>
+          <w:p>
+            <w:pPr>
+              <w:cnfStyle w:val="000000000000" w:firstRow="0" w:lastRow="0" w:firstColumn="0" w:lastColumn="0" w:oddVBand="0" w:evenVBand="0" w:oddHBand="0" w:evenHBand="0" w:firstRowFirstColumn="0" w:firstRowLastColumn="0" w:lastRowFirstColumn="0" w:lastRowLastColumn="0"/>
+            </w:pPr>
+          </w:p>
+        </w:tc>
+        <w:tc>
+          <w:tcPr>
+            <w:tcW w:w="4520" w:type="dxa"/>
+          </w:tcPr>
+          <w:p>
+            <w:pPr>
+              <w:cnfStyle w:val="000000000000" w:firstRow="0" w:lastRow="0" w:firstColumn="0" w:lastColumn="0" w:oddVBand="0" w:evenVBand="0" w:oddHBand="0" w:evenHBand="0" w:firstRowFirstColumn="0" w:firstRowLastColumn="0" w:lastRowFirstColumn="0" w:lastRowLastColumn="0"/>
+            </w:pPr>
+          </w:p>
+        </w:tc>
+        <w:tc>
+          <w:tcPr>
+            <w:tcW w:w="815" w:type="dxa"/>
+          </w:tcPr>
+          <w:p>
+            <w:pPr>
+              <w:cnfStyle w:val="000000000000" w:firstRow="0" w:lastRow="0" w:firstColumn="0" w:lastColumn="0" w:oddVBand="0" w:evenVBand="0" w:oddHBand="0" w:evenHBand="0" w:firstRowFirstColumn="0" w:firstRowLastColumn="0" w:lastRowFirstColumn="0" w:lastRowLastColumn="0"/>
+            </w:pPr>
+          </w:p>
+        </w:tc>
+      </w:tr>
+      <w:tr>
+        <w:trPr>
+          <w:cnfStyle w:val="000000100000" w:firstRow="0" w:lastRow="0" w:firstColumn="0" w:lastColumn="0" w:oddVBand="0" w:evenVBand="0" w:oddHBand="1" w:evenHBand="0" w:firstRowFirstColumn="0" w:firstRowLastColumn="0" w:lastRowFirstColumn="0" w:lastRowLastColumn="0"/>
+          <w:trHeight w:val="581"/>
+          <w:jc w:val="center"/>
+        </w:trPr>
+        <w:tc>
+          <w:tcPr>
+            <w:cnfStyle w:val="001000000000" w:firstRow="0" w:lastRow="0" w:firstColumn="1" w:lastColumn="0" w:oddVBand="0" w:evenVBand="0" w:oddHBand="0" w:evenHBand="0" w:firstRowFirstColumn="0" w:firstRowLastColumn="0" w:lastRowFirstColumn="0" w:lastRowLastColumn="0"/>
+            <w:tcW w:w="1704" w:type="dxa"/>
+          </w:tcPr>
+          <w:p>
+            <w:pPr>
+              <w:rPr>
                 <w:bCs w:val="0"/>
+                <w:color w:val="124F1A" w:themeColor="accent3" w:themeShade="BF"/>
+              </w:rPr>
+            </w:pPr>
+            <w:r>
+              <w:rPr>
+                <w:b w:val="0"/>
+              </w:rPr>
+              <w:t xml:space="preserve">Quest Removal </w:t>
+            </w:r>
+            <w:r>
+              <w:rPr>
+                <w:b w:val="0"/>
+              </w:rPr>
+              <w:t>–</w:t>
+            </w:r>
+            <w:r>
+              <w:rPr>
+                <w:b w:val="0"/>
+              </w:rPr>
+              <w:t xml:space="preserve"> </w:t>
+            </w:r>
+            <w:r>
+              <w:rPr>
+                <w:b w:val="0"/>
+                <w:color w:val="124F1A" w:themeColor="accent3" w:themeShade="BF"/>
+              </w:rPr>
+              <w:t>Expected</w:t>
+            </w:r>
+          </w:p>
+          <w:p>
+            <w:pPr>
+              <w:rPr>
+                <w:b w:val="0"/>
               </w:rPr>
             </w:pPr>
           </w:p>
@@ -805,14 +1305,618 @@
           </w:tcPr>
           <w:p>
             <w:pPr>
-              <w:cnfStyle w:val="000000000000" w:firstRow="0" w:lastRow="0" w:firstColumn="0" w:lastColumn="0" w:oddVBand="0" w:evenVBand="0" w:oddHBand="0" w:evenHBand="0" w:firstRowFirstColumn="0" w:firstRowLastColumn="0" w:lastRowFirstColumn="0" w:lastRowLastColumn="0"/>
-            </w:pPr>
+              <w:cnfStyle w:val="000000100000" w:firstRow="0" w:lastRow="0" w:firstColumn="0" w:lastColumn="0" w:oddVBand="0" w:evenVBand="0" w:oddHBand="1" w:evenHBand="0" w:firstRowFirstColumn="0" w:firstRowLastColumn="0" w:lastRowFirstColumn="0" w:lastRowLastColumn="0"/>
+            </w:pPr>
+            <w:r>
+              <w:t>User empties out an existing quest item</w:t>
+            </w:r>
           </w:p>
         </w:tc>
         <w:tc>
           <w:tcPr>
             <w:tcW w:w="3330" w:type="dxa"/>
           </w:tcPr>
+          <w:p>
+            <w:pPr>
+              <w:cnfStyle w:val="000000100000" w:firstRow="0" w:lastRow="0" w:firstColumn="0" w:lastColumn="0" w:oddVBand="0" w:evenVBand="0" w:oddHBand="1" w:evenHBand="0" w:firstRowFirstColumn="0" w:firstRowLastColumn="0" w:lastRowFirstColumn="0" w:lastRowLastColumn="0"/>
+            </w:pPr>
+            <w:r>
+              <w:t xml:space="preserve">The quest is removed from the list, </w:t>
+            </w:r>
+            <w:r>
+              <w:t>and a toast pops up</w:t>
+            </w:r>
+          </w:p>
+        </w:tc>
+        <w:tc>
+          <w:tcPr>
+            <w:tcW w:w="4520" w:type="dxa"/>
+          </w:tcPr>
+          <w:p>
+            <w:pPr>
+              <w:cnfStyle w:val="000000100000" w:firstRow="0" w:lastRow="0" w:firstColumn="0" w:lastColumn="0" w:oddVBand="0" w:evenVBand="0" w:oddHBand="1" w:evenHBand="0" w:firstRowFirstColumn="0" w:firstRowLastColumn="0" w:lastRowFirstColumn="0" w:lastRowLastColumn="0"/>
+            </w:pPr>
+          </w:p>
+        </w:tc>
+        <w:tc>
+          <w:tcPr>
+            <w:tcW w:w="815" w:type="dxa"/>
+          </w:tcPr>
+          <w:p>
+            <w:pPr>
+              <w:cnfStyle w:val="000000100000" w:firstRow="0" w:lastRow="0" w:firstColumn="0" w:lastColumn="0" w:oddVBand="0" w:evenVBand="0" w:oddHBand="1" w:evenHBand="0" w:firstRowFirstColumn="0" w:firstRowLastColumn="0" w:lastRowFirstColumn="0" w:lastRowLastColumn="0"/>
+            </w:pPr>
+          </w:p>
+        </w:tc>
+      </w:tr>
+      <w:tr>
+        <w:trPr>
+          <w:trHeight w:val="581"/>
+          <w:jc w:val="center"/>
+        </w:trPr>
+        <w:tc>
+          <w:tcPr>
+            <w:cnfStyle w:val="001000000000" w:firstRow="0" w:lastRow="0" w:firstColumn="1" w:lastColumn="0" w:oddVBand="0" w:evenVBand="0" w:oddHBand="0" w:evenHBand="0" w:firstRowFirstColumn="0" w:firstRowLastColumn="0" w:lastRowFirstColumn="0" w:lastRowLastColumn="0"/>
+            <w:tcW w:w="1704" w:type="dxa"/>
+          </w:tcPr>
+          <w:p>
+            <w:pPr>
+              <w:rPr>
+                <w:bCs w:val="0"/>
+                <w:color w:val="124F1A" w:themeColor="accent3" w:themeShade="BF"/>
+              </w:rPr>
+            </w:pPr>
+            <w:r>
+              <w:rPr>
+                <w:b w:val="0"/>
+              </w:rPr>
+              <w:t xml:space="preserve">Market – Custom </w:t>
+            </w:r>
+            <w:r>
+              <w:rPr>
+                <w:b w:val="0"/>
+              </w:rPr>
+              <w:lastRenderedPageBreak/>
+              <w:t xml:space="preserve">Rewards </w:t>
+            </w:r>
+            <w:r>
+              <w:rPr>
+                <w:b w:val="0"/>
+              </w:rPr>
+              <w:t>–</w:t>
+            </w:r>
+            <w:r>
+              <w:rPr>
+                <w:b w:val="0"/>
+              </w:rPr>
+              <w:t xml:space="preserve"> </w:t>
+            </w:r>
+            <w:r>
+              <w:rPr>
+                <w:b w:val="0"/>
+                <w:color w:val="124F1A" w:themeColor="accent3" w:themeShade="BF"/>
+              </w:rPr>
+              <w:t>Expected</w:t>
+            </w:r>
+          </w:p>
+          <w:p>
+            <w:pPr>
+              <w:rPr>
+                <w:b w:val="0"/>
+              </w:rPr>
+            </w:pPr>
+          </w:p>
+        </w:tc>
+        <w:tc>
+          <w:tcPr>
+            <w:tcW w:w="3781" w:type="dxa"/>
+          </w:tcPr>
+          <w:p>
+            <w:pPr>
+              <w:cnfStyle w:val="000000000000" w:firstRow="0" w:lastRow="0" w:firstColumn="0" w:lastColumn="0" w:oddVBand="0" w:evenVBand="0" w:oddHBand="0" w:evenHBand="0" w:firstRowFirstColumn="0" w:firstRowLastColumn="0" w:lastRowFirstColumn="0" w:lastRowLastColumn="0"/>
+            </w:pPr>
+            <w:r>
+              <w:lastRenderedPageBreak/>
+              <w:t xml:space="preserve">User enters a </w:t>
+            </w:r>
+            <w:r>
+              <w:t>real-life</w:t>
+            </w:r>
+            <w:r>
+              <w:t xml:space="preserve"> reward</w:t>
+            </w:r>
+            <w:r>
+              <w:t xml:space="preserve"> with name, description and price</w:t>
+            </w:r>
+          </w:p>
+        </w:tc>
+        <w:tc>
+          <w:tcPr>
+            <w:tcW w:w="3330" w:type="dxa"/>
+          </w:tcPr>
+          <w:p>
+            <w:pPr>
+              <w:cnfStyle w:val="000000000000" w:firstRow="0" w:lastRow="0" w:firstColumn="0" w:lastColumn="0" w:oddVBand="0" w:evenVBand="0" w:oddHBand="0" w:evenHBand="0" w:firstRowFirstColumn="0" w:firstRowLastColumn="0" w:lastRowFirstColumn="0" w:lastRowLastColumn="0"/>
+            </w:pPr>
+            <w:r>
+              <w:t>Reward is added to list</w:t>
+            </w:r>
+          </w:p>
+        </w:tc>
+        <w:tc>
+          <w:tcPr>
+            <w:tcW w:w="4520" w:type="dxa"/>
+          </w:tcPr>
+          <w:p>
+            <w:pPr>
+              <w:cnfStyle w:val="000000000000" w:firstRow="0" w:lastRow="0" w:firstColumn="0" w:lastColumn="0" w:oddVBand="0" w:evenVBand="0" w:oddHBand="0" w:evenHBand="0" w:firstRowFirstColumn="0" w:firstRowLastColumn="0" w:lastRowFirstColumn="0" w:lastRowLastColumn="0"/>
+            </w:pPr>
+          </w:p>
+        </w:tc>
+        <w:tc>
+          <w:tcPr>
+            <w:tcW w:w="815" w:type="dxa"/>
+          </w:tcPr>
+          <w:p>
+            <w:pPr>
+              <w:cnfStyle w:val="000000000000" w:firstRow="0" w:lastRow="0" w:firstColumn="0" w:lastColumn="0" w:oddVBand="0" w:evenVBand="0" w:oddHBand="0" w:evenHBand="0" w:firstRowFirstColumn="0" w:firstRowLastColumn="0" w:lastRowFirstColumn="0" w:lastRowLastColumn="0"/>
+            </w:pPr>
+          </w:p>
+        </w:tc>
+      </w:tr>
+      <w:tr>
+        <w:trPr>
+          <w:cnfStyle w:val="000000100000" w:firstRow="0" w:lastRow="0" w:firstColumn="0" w:lastColumn="0" w:oddVBand="0" w:evenVBand="0" w:oddHBand="1" w:evenHBand="0" w:firstRowFirstColumn="0" w:firstRowLastColumn="0" w:lastRowFirstColumn="0" w:lastRowLastColumn="0"/>
+          <w:trHeight w:val="581"/>
+          <w:jc w:val="center"/>
+        </w:trPr>
+        <w:tc>
+          <w:tcPr>
+            <w:cnfStyle w:val="001000000000" w:firstRow="0" w:lastRow="0" w:firstColumn="1" w:lastColumn="0" w:oddVBand="0" w:evenVBand="0" w:oddHBand="0" w:evenHBand="0" w:firstRowFirstColumn="0" w:firstRowLastColumn="0" w:lastRowFirstColumn="0" w:lastRowLastColumn="0"/>
+            <w:tcW w:w="1704" w:type="dxa"/>
+          </w:tcPr>
+          <w:p>
+            <w:pPr>
+              <w:rPr>
+                <w:bCs w:val="0"/>
+                <w:color w:val="E97132" w:themeColor="accent2"/>
+              </w:rPr>
+            </w:pPr>
+            <w:r>
+              <w:rPr>
+                <w:b w:val="0"/>
+              </w:rPr>
+              <w:t xml:space="preserve">Market – Custom Rewards </w:t>
+            </w:r>
+            <w:r>
+              <w:rPr>
+                <w:b w:val="0"/>
+              </w:rPr>
+              <w:t>–</w:t>
+            </w:r>
+            <w:r>
+              <w:rPr>
+                <w:b w:val="0"/>
+              </w:rPr>
+              <w:t xml:space="preserve"> </w:t>
+            </w:r>
+            <w:r>
+              <w:rPr>
+                <w:b w:val="0"/>
+                <w:color w:val="E97132" w:themeColor="accent2"/>
+              </w:rPr>
+              <w:t>Boundary</w:t>
+            </w:r>
+          </w:p>
+          <w:p>
+            <w:pPr>
+              <w:rPr>
+                <w:b w:val="0"/>
+              </w:rPr>
+            </w:pPr>
+          </w:p>
+        </w:tc>
+        <w:tc>
+          <w:tcPr>
+            <w:tcW w:w="3781" w:type="dxa"/>
+          </w:tcPr>
+          <w:p>
+            <w:pPr>
+              <w:cnfStyle w:val="000000100000" w:firstRow="0" w:lastRow="0" w:firstColumn="0" w:lastColumn="0" w:oddVBand="0" w:evenVBand="0" w:oddHBand="1" w:evenHBand="0" w:firstRowFirstColumn="0" w:firstRowLastColumn="0" w:lastRowFirstColumn="0" w:lastRowLastColumn="0"/>
+            </w:pPr>
+            <w:r>
+              <w:t>0 is entered as price</w:t>
+            </w:r>
+          </w:p>
+          <w:p>
+            <w:pPr>
+              <w:cnfStyle w:val="000000100000" w:firstRow="0" w:lastRow="0" w:firstColumn="0" w:lastColumn="0" w:oddVBand="0" w:evenVBand="0" w:oddHBand="1" w:evenHBand="0" w:firstRowFirstColumn="0" w:firstRowLastColumn="0" w:lastRowFirstColumn="0" w:lastRowLastColumn="0"/>
+            </w:pPr>
+          </w:p>
+          <w:p>
+            <w:pPr>
+              <w:cnfStyle w:val="000000100000" w:firstRow="0" w:lastRow="0" w:firstColumn="0" w:lastColumn="0" w:oddVBand="0" w:evenVBand="0" w:oddHBand="1" w:evenHBand="0" w:firstRowFirstColumn="0" w:firstRowLastColumn="0" w:lastRowFirstColumn="0" w:lastRowLastColumn="0"/>
+            </w:pPr>
+            <w:r>
+              <w:t>1 is entered as price</w:t>
+            </w:r>
+          </w:p>
+        </w:tc>
+        <w:tc>
+          <w:tcPr>
+            <w:tcW w:w="3330" w:type="dxa"/>
+          </w:tcPr>
+          <w:p>
+            <w:pPr>
+              <w:cnfStyle w:val="000000100000" w:firstRow="0" w:lastRow="0" w:firstColumn="0" w:lastColumn="0" w:oddVBand="0" w:evenVBand="0" w:oddHBand="1" w:evenHBand="0" w:firstRowFirstColumn="0" w:firstRowLastColumn="0" w:lastRowFirstColumn="0" w:lastRowLastColumn="0"/>
+            </w:pPr>
+            <w:r>
+              <w:t>0: error message</w:t>
+            </w:r>
+          </w:p>
+          <w:p>
+            <w:pPr>
+              <w:cnfStyle w:val="000000100000" w:firstRow="0" w:lastRow="0" w:firstColumn="0" w:lastColumn="0" w:oddVBand="0" w:evenVBand="0" w:oddHBand="1" w:evenHBand="0" w:firstRowFirstColumn="0" w:firstRowLastColumn="0" w:lastRowFirstColumn="0" w:lastRowLastColumn="0"/>
+            </w:pPr>
+          </w:p>
+          <w:p>
+            <w:pPr>
+              <w:cnfStyle w:val="000000100000" w:firstRow="0" w:lastRow="0" w:firstColumn="0" w:lastColumn="0" w:oddVBand="0" w:evenVBand="0" w:oddHBand="1" w:evenHBand="0" w:firstRowFirstColumn="0" w:firstRowLastColumn="0" w:lastRowFirstColumn="0" w:lastRowLastColumn="0"/>
+            </w:pPr>
+            <w:r>
+              <w:t>1: accepted</w:t>
+            </w:r>
+          </w:p>
+        </w:tc>
+        <w:tc>
+          <w:tcPr>
+            <w:tcW w:w="4520" w:type="dxa"/>
+          </w:tcPr>
+          <w:p>
+            <w:pPr>
+              <w:cnfStyle w:val="000000100000" w:firstRow="0" w:lastRow="0" w:firstColumn="0" w:lastColumn="0" w:oddVBand="0" w:evenVBand="0" w:oddHBand="1" w:evenHBand="0" w:firstRowFirstColumn="0" w:firstRowLastColumn="0" w:lastRowFirstColumn="0" w:lastRowLastColumn="0"/>
+            </w:pPr>
+          </w:p>
+        </w:tc>
+        <w:tc>
+          <w:tcPr>
+            <w:tcW w:w="815" w:type="dxa"/>
+          </w:tcPr>
+          <w:p>
+            <w:pPr>
+              <w:cnfStyle w:val="000000100000" w:firstRow="0" w:lastRow="0" w:firstColumn="0" w:lastColumn="0" w:oddVBand="0" w:evenVBand="0" w:oddHBand="1" w:evenHBand="0" w:firstRowFirstColumn="0" w:firstRowLastColumn="0" w:lastRowFirstColumn="0" w:lastRowLastColumn="0"/>
+            </w:pPr>
+          </w:p>
+        </w:tc>
+      </w:tr>
+      <w:tr>
+        <w:trPr>
+          <w:trHeight w:val="581"/>
+          <w:jc w:val="center"/>
+        </w:trPr>
+        <w:tc>
+          <w:tcPr>
+            <w:cnfStyle w:val="001000000000" w:firstRow="0" w:lastRow="0" w:firstColumn="1" w:lastColumn="0" w:oddVBand="0" w:evenVBand="0" w:oddHBand="0" w:evenHBand="0" w:firstRowFirstColumn="0" w:firstRowLastColumn="0" w:lastRowFirstColumn="0" w:lastRowLastColumn="0"/>
+            <w:tcW w:w="1704" w:type="dxa"/>
+          </w:tcPr>
+          <w:p>
+            <w:pPr>
+              <w:rPr>
+                <w:bCs w:val="0"/>
+                <w:color w:val="C00000"/>
+              </w:rPr>
+            </w:pPr>
+            <w:r>
+              <w:rPr>
+                <w:b w:val="0"/>
+              </w:rPr>
+              <w:t xml:space="preserve">Market – Custom Rewards </w:t>
+            </w:r>
+            <w:r>
+              <w:rPr>
+                <w:b w:val="0"/>
+              </w:rPr>
+              <w:t>–</w:t>
+            </w:r>
+            <w:r>
+              <w:rPr>
+                <w:b w:val="0"/>
+              </w:rPr>
+              <w:t xml:space="preserve"> </w:t>
+            </w:r>
+            <w:r>
+              <w:rPr>
+                <w:b w:val="0"/>
+                <w:color w:val="C00000"/>
+              </w:rPr>
+              <w:t>Invalid</w:t>
+            </w:r>
+          </w:p>
+          <w:p>
+            <w:pPr>
+              <w:rPr>
+                <w:b w:val="0"/>
+              </w:rPr>
+            </w:pPr>
+          </w:p>
+        </w:tc>
+        <w:tc>
+          <w:tcPr>
+            <w:tcW w:w="3781" w:type="dxa"/>
+          </w:tcPr>
+          <w:p>
+            <w:pPr>
+              <w:cnfStyle w:val="000000000000" w:firstRow="0" w:lastRow="0" w:firstColumn="0" w:lastColumn="0" w:oddVBand="0" w:evenVBand="0" w:oddHBand="0" w:evenHBand="0" w:firstRowFirstColumn="0" w:firstRowLastColumn="0" w:lastRowFirstColumn="0" w:lastRowLastColumn="0"/>
+            </w:pPr>
+            <w:r>
+              <w:t>Any field is left empty</w:t>
+            </w:r>
+            <w:r>
+              <w:t>/ only spaces</w:t>
+            </w:r>
+          </w:p>
+        </w:tc>
+        <w:tc>
+          <w:tcPr>
+            <w:tcW w:w="3330" w:type="dxa"/>
+          </w:tcPr>
+          <w:p>
+            <w:pPr>
+              <w:cnfStyle w:val="000000000000" w:firstRow="0" w:lastRow="0" w:firstColumn="0" w:lastColumn="0" w:oddVBand="0" w:evenVBand="0" w:oddHBand="0" w:evenHBand="0" w:firstRowFirstColumn="0" w:firstRowLastColumn="0" w:lastRowFirstColumn="0" w:lastRowLastColumn="0"/>
+            </w:pPr>
+            <w:r>
+              <w:t>Error message pops up</w:t>
+            </w:r>
+          </w:p>
+        </w:tc>
+        <w:tc>
+          <w:tcPr>
+            <w:tcW w:w="4520" w:type="dxa"/>
+          </w:tcPr>
+          <w:p>
+            <w:pPr>
+              <w:cnfStyle w:val="000000000000" w:firstRow="0" w:lastRow="0" w:firstColumn="0" w:lastColumn="0" w:oddVBand="0" w:evenVBand="0" w:oddHBand="0" w:evenHBand="0" w:firstRowFirstColumn="0" w:firstRowLastColumn="0" w:lastRowFirstColumn="0" w:lastRowLastColumn="0"/>
+            </w:pPr>
+          </w:p>
+        </w:tc>
+        <w:tc>
+          <w:tcPr>
+            <w:tcW w:w="815" w:type="dxa"/>
+          </w:tcPr>
+          <w:p>
+            <w:pPr>
+              <w:cnfStyle w:val="000000000000" w:firstRow="0" w:lastRow="0" w:firstColumn="0" w:lastColumn="0" w:oddVBand="0" w:evenVBand="0" w:oddHBand="0" w:evenHBand="0" w:firstRowFirstColumn="0" w:firstRowLastColumn="0" w:lastRowFirstColumn="0" w:lastRowLastColumn="0"/>
+            </w:pPr>
+          </w:p>
+        </w:tc>
+      </w:tr>
+      <w:tr>
+        <w:trPr>
+          <w:cnfStyle w:val="000000100000" w:firstRow="0" w:lastRow="0" w:firstColumn="0" w:lastColumn="0" w:oddVBand="0" w:evenVBand="0" w:oddHBand="1" w:evenHBand="0" w:firstRowFirstColumn="0" w:firstRowLastColumn="0" w:lastRowFirstColumn="0" w:lastRowLastColumn="0"/>
+          <w:trHeight w:val="581"/>
+          <w:jc w:val="center"/>
+        </w:trPr>
+        <w:tc>
+          <w:tcPr>
+            <w:cnfStyle w:val="001000000000" w:firstRow="0" w:lastRow="0" w:firstColumn="1" w:lastColumn="0" w:oddVBand="0" w:evenVBand="0" w:oddHBand="0" w:evenHBand="0" w:firstRowFirstColumn="0" w:firstRowLastColumn="0" w:lastRowFirstColumn="0" w:lastRowLastColumn="0"/>
+            <w:tcW w:w="1704" w:type="dxa"/>
+          </w:tcPr>
+          <w:p>
+            <w:pPr>
+              <w:rPr>
+                <w:bCs w:val="0"/>
+              </w:rPr>
+            </w:pPr>
+            <w:r>
+              <w:rPr>
+                <w:b w:val="0"/>
+              </w:rPr>
+              <w:t xml:space="preserve">Market – </w:t>
+            </w:r>
+            <w:r>
+              <w:rPr>
+                <w:b w:val="0"/>
+              </w:rPr>
+              <w:t>Any Item (Weapons/</w:t>
+            </w:r>
+          </w:p>
+          <w:p>
+            <w:pPr>
+              <w:rPr>
+                <w:b w:val="0"/>
+              </w:rPr>
+            </w:pPr>
+            <w:r>
+              <w:rPr>
+                <w:b w:val="0"/>
+              </w:rPr>
+              <w:t>Equipment/</w:t>
+            </w:r>
+          </w:p>
+          <w:p>
+            <w:pPr>
+              <w:rPr>
+                <w:bCs w:val="0"/>
+                <w:color w:val="124F1A" w:themeColor="accent3" w:themeShade="BF"/>
+              </w:rPr>
+            </w:pPr>
+            <w:r>
+              <w:rPr>
+                <w:b w:val="0"/>
+              </w:rPr>
+              <w:t xml:space="preserve">Potions) </w:t>
+            </w:r>
+            <w:r>
+              <w:rPr>
+                <w:b w:val="0"/>
+              </w:rPr>
+              <w:t>–</w:t>
+            </w:r>
+            <w:r>
+              <w:rPr>
+                <w:b w:val="0"/>
+              </w:rPr>
+              <w:t xml:space="preserve"> </w:t>
+            </w:r>
+            <w:r>
+              <w:rPr>
+                <w:b w:val="0"/>
+                <w:color w:val="124F1A" w:themeColor="accent3" w:themeShade="BF"/>
+              </w:rPr>
+              <w:t>Expected</w:t>
+            </w:r>
+          </w:p>
+          <w:p>
+            <w:pPr>
+              <w:rPr>
+                <w:bCs w:val="0"/>
+              </w:rPr>
+            </w:pPr>
+          </w:p>
+        </w:tc>
+        <w:tc>
+          <w:tcPr>
+            <w:tcW w:w="3781" w:type="dxa"/>
+          </w:tcPr>
+          <w:p>
+            <w:pPr>
+              <w:cnfStyle w:val="000000100000" w:firstRow="0" w:lastRow="0" w:firstColumn="0" w:lastColumn="0" w:oddVBand="0" w:evenVBand="0" w:oddHBand="1" w:evenHBand="0" w:firstRowFirstColumn="0" w:firstRowLastColumn="0" w:lastRowFirstColumn="0" w:lastRowLastColumn="0"/>
+            </w:pPr>
+            <w:r>
+              <w:t>User clicks Purchase button with enough Zen Coins</w:t>
+            </w:r>
+          </w:p>
+        </w:tc>
+        <w:tc>
+          <w:tcPr>
+            <w:tcW w:w="3330" w:type="dxa"/>
+          </w:tcPr>
+          <w:p>
+            <w:pPr>
+              <w:cnfStyle w:val="000000100000" w:firstRow="0" w:lastRow="0" w:firstColumn="0" w:lastColumn="0" w:oddVBand="0" w:evenVBand="0" w:oddHBand="1" w:evenHBand="0" w:firstRowFirstColumn="0" w:firstRowLastColumn="0" w:lastRowFirstColumn="0" w:lastRowLastColumn="0"/>
+            </w:pPr>
+            <w:r>
+              <w:t>User successfully buys the item, and it is added to inventory. Zen Coins is deducted according to price.</w:t>
+            </w:r>
+            <w:r>
+              <w:t xml:space="preserve"> Item stats added to user.</w:t>
+            </w:r>
+          </w:p>
+          <w:p>
+            <w:pPr>
+              <w:cnfStyle w:val="000000100000" w:firstRow="0" w:lastRow="0" w:firstColumn="0" w:lastColumn="0" w:oddVBand="0" w:evenVBand="0" w:oddHBand="1" w:evenHBand="0" w:firstRowFirstColumn="0" w:firstRowLastColumn="0" w:lastRowFirstColumn="0" w:lastRowLastColumn="0"/>
+            </w:pPr>
+          </w:p>
+        </w:tc>
+        <w:tc>
+          <w:tcPr>
+            <w:tcW w:w="4520" w:type="dxa"/>
+          </w:tcPr>
+          <w:p>
+            <w:pPr>
+              <w:cnfStyle w:val="000000100000" w:firstRow="0" w:lastRow="0" w:firstColumn="0" w:lastColumn="0" w:oddVBand="0" w:evenVBand="0" w:oddHBand="1" w:evenHBand="0" w:firstRowFirstColumn="0" w:firstRowLastColumn="0" w:lastRowFirstColumn="0" w:lastRowLastColumn="0"/>
+            </w:pPr>
+          </w:p>
+        </w:tc>
+        <w:tc>
+          <w:tcPr>
+            <w:tcW w:w="815" w:type="dxa"/>
+          </w:tcPr>
+          <w:p>
+            <w:pPr>
+              <w:cnfStyle w:val="000000100000" w:firstRow="0" w:lastRow="0" w:firstColumn="0" w:lastColumn="0" w:oddVBand="0" w:evenVBand="0" w:oddHBand="1" w:evenHBand="0" w:firstRowFirstColumn="0" w:firstRowLastColumn="0" w:lastRowFirstColumn="0" w:lastRowLastColumn="0"/>
+            </w:pPr>
+          </w:p>
+        </w:tc>
+      </w:tr>
+      <w:tr>
+        <w:trPr>
+          <w:trHeight w:val="581"/>
+          <w:jc w:val="center"/>
+        </w:trPr>
+        <w:tc>
+          <w:tcPr>
+            <w:cnfStyle w:val="001000000000" w:firstRow="0" w:lastRow="0" w:firstColumn="1" w:lastColumn="0" w:oddVBand="0" w:evenVBand="0" w:oddHBand="0" w:evenHBand="0" w:firstRowFirstColumn="0" w:firstRowLastColumn="0" w:lastRowFirstColumn="0" w:lastRowLastColumn="0"/>
+            <w:tcW w:w="1704" w:type="dxa"/>
+          </w:tcPr>
+          <w:p>
+            <w:pPr>
+              <w:rPr>
+                <w:b w:val="0"/>
+                <w:bCs w:val="0"/>
+              </w:rPr>
+            </w:pPr>
+            <w:r>
+              <w:rPr>
+                <w:b w:val="0"/>
+                <w:bCs w:val="0"/>
+              </w:rPr>
+              <w:t xml:space="preserve">Market – Any Item - </w:t>
+            </w:r>
+            <w:r>
+              <w:rPr>
+                <w:b w:val="0"/>
+                <w:bCs w:val="0"/>
+                <w:color w:val="FF9900"/>
+              </w:rPr>
+              <w:t>Boundary</w:t>
+            </w:r>
+          </w:p>
+        </w:tc>
+        <w:tc>
+          <w:tcPr>
+            <w:tcW w:w="3781" w:type="dxa"/>
+          </w:tcPr>
+          <w:p>
+            <w:pPr>
+              <w:cnfStyle w:val="000000000000" w:firstRow="0" w:lastRow="0" w:firstColumn="0" w:lastColumn="0" w:oddVBand="0" w:evenVBand="0" w:oddHBand="0" w:evenHBand="0" w:firstRowFirstColumn="0" w:firstRowLastColumn="0" w:lastRowFirstColumn="0" w:lastRowLastColumn="0"/>
+            </w:pPr>
+            <w:r>
+              <w:t>User has 99 Zen Coins and tries to buy an item that costs 100</w:t>
+            </w:r>
+          </w:p>
+          <w:p>
+            <w:pPr>
+              <w:cnfStyle w:val="000000000000" w:firstRow="0" w:lastRow="0" w:firstColumn="0" w:lastColumn="0" w:oddVBand="0" w:evenVBand="0" w:oddHBand="0" w:evenHBand="0" w:firstRowFirstColumn="0" w:firstRowLastColumn="0" w:lastRowFirstColumn="0" w:lastRowLastColumn="0"/>
+            </w:pPr>
+          </w:p>
+          <w:p>
+            <w:pPr>
+              <w:cnfStyle w:val="000000000000" w:firstRow="0" w:lastRow="0" w:firstColumn="0" w:lastColumn="0" w:oddVBand="0" w:evenVBand="0" w:oddHBand="0" w:evenHBand="0" w:firstRowFirstColumn="0" w:firstRowLastColumn="0" w:lastRowFirstColumn="0" w:lastRowLastColumn="0"/>
+            </w:pPr>
+            <w:r>
+              <w:t>User has 101 Zen Coins and tries to buy an item that costs 100</w:t>
+            </w:r>
+          </w:p>
+        </w:tc>
+        <w:tc>
+          <w:tcPr>
+            <w:tcW w:w="3330" w:type="dxa"/>
+          </w:tcPr>
+          <w:p>
+            <w:pPr>
+              <w:cnfStyle w:val="000000000000" w:firstRow="0" w:lastRow="0" w:firstColumn="0" w:lastColumn="0" w:oddVBand="0" w:evenVBand="0" w:oddHBand="0" w:evenHBand="0" w:firstRowFirstColumn="0" w:firstRowLastColumn="0" w:lastRowFirstColumn="0" w:lastRowLastColumn="0"/>
+            </w:pPr>
+            <w:r>
+              <w:t>99: error message pops up</w:t>
+            </w:r>
+          </w:p>
+          <w:p>
+            <w:pPr>
+              <w:cnfStyle w:val="000000000000" w:firstRow="0" w:lastRow="0" w:firstColumn="0" w:lastColumn="0" w:oddVBand="0" w:evenVBand="0" w:oddHBand="0" w:evenHBand="0" w:firstRowFirstColumn="0" w:firstRowLastColumn="0" w:lastRowFirstColumn="0" w:lastRowLastColumn="0"/>
+            </w:pPr>
+          </w:p>
+          <w:p>
+            <w:pPr>
+              <w:cnfStyle w:val="000000000000" w:firstRow="0" w:lastRow="0" w:firstColumn="0" w:lastColumn="0" w:oddVBand="0" w:evenVBand="0" w:oddHBand="0" w:evenHBand="0" w:firstRowFirstColumn="0" w:firstRowLastColumn="0" w:lastRowFirstColumn="0" w:lastRowLastColumn="0"/>
+            </w:pPr>
+            <w:r>
+              <w:t>101: u</w:t>
+            </w:r>
+            <w:r>
+              <w:t>ser successfully buys the item, and it is added to inventory. Zen Coins is deducted according to price.</w:t>
+            </w:r>
+          </w:p>
           <w:p>
             <w:pPr>
               <w:cnfStyle w:val="000000000000" w:firstRow="0" w:lastRow="0" w:firstColumn="0" w:lastColumn="0" w:oddVBand="0" w:evenVBand="0" w:oddHBand="0" w:evenHBand="0" w:firstRowFirstColumn="0" w:firstRowLastColumn="0" w:lastRowFirstColumn="0" w:lastRowLastColumn="0"/>
@@ -854,9 +1958,38 @@
           <w:p>
             <w:pPr>
               <w:rPr>
+                <w:color w:val="C00000"/>
+              </w:rPr>
+            </w:pPr>
+            <w:r>
+              <w:rPr>
                 <w:b w:val="0"/>
                 <w:bCs w:val="0"/>
               </w:rPr>
+              <w:t xml:space="preserve">Market – Any Item </w:t>
+            </w:r>
+            <w:r>
+              <w:rPr>
+                <w:b w:val="0"/>
+                <w:bCs w:val="0"/>
+              </w:rPr>
+              <w:t>–</w:t>
+            </w:r>
+            <w:r>
+              <w:rPr>
+                <w:b w:val="0"/>
+                <w:bCs w:val="0"/>
+                <w:color w:val="C00000"/>
+              </w:rPr>
+              <w:t xml:space="preserve"> Invalid</w:t>
+            </w:r>
+          </w:p>
+          <w:p>
+            <w:pPr>
+              <w:rPr>
+                <w:b w:val="0"/>
+                <w:bCs w:val="0"/>
+              </w:rPr>
             </w:pPr>
           </w:p>
         </w:tc>
@@ -868,6 +2001,9 @@
             <w:pPr>
               <w:cnfStyle w:val="000000100000" w:firstRow="0" w:lastRow="0" w:firstColumn="0" w:lastColumn="0" w:oddVBand="0" w:evenVBand="0" w:oddHBand="1" w:evenHBand="0" w:firstRowFirstColumn="0" w:firstRowLastColumn="0" w:lastRowFirstColumn="0" w:lastRowLastColumn="0"/>
             </w:pPr>
+            <w:r>
+              <w:t>User clicks Purchase button with insufficient Zen Coins</w:t>
+            </w:r>
           </w:p>
         </w:tc>
         <w:tc>
@@ -878,6 +2014,9 @@
             <w:pPr>
               <w:cnfStyle w:val="000000100000" w:firstRow="0" w:lastRow="0" w:firstColumn="0" w:lastColumn="0" w:oddVBand="0" w:evenVBand="0" w:oddHBand="1" w:evenHBand="0" w:firstRowFirstColumn="0" w:firstRowLastColumn="0" w:lastRowFirstColumn="0" w:lastRowLastColumn="0"/>
             </w:pPr>
+            <w:r>
+              <w:t>Error message pops up</w:t>
+            </w:r>
           </w:p>
         </w:tc>
         <w:tc>
@@ -911,7 +2050,37 @@
             <w:cnfStyle w:val="001000000000" w:firstRow="0" w:lastRow="0" w:firstColumn="1" w:lastColumn="0" w:oddVBand="0" w:evenVBand="0" w:oddHBand="0" w:evenHBand="0" w:firstRowFirstColumn="0" w:firstRowLastColumn="0" w:lastRowFirstColumn="0" w:lastRowLastColumn="0"/>
             <w:tcW w:w="1704" w:type="dxa"/>
           </w:tcPr>
-          <w:p/>
+          <w:p>
+            <w:pPr>
+              <w:rPr>
+                <w:b w:val="0"/>
+                <w:bCs w:val="0"/>
+              </w:rPr>
+            </w:pPr>
+            <w:r>
+              <w:rPr>
+                <w:b w:val="0"/>
+                <w:bCs w:val="0"/>
+              </w:rPr>
+              <w:lastRenderedPageBreak/>
+              <w:t>Inventory</w:t>
+            </w:r>
+            <w:r>
+              <w:rPr>
+                <w:b w:val="0"/>
+                <w:bCs w:val="0"/>
+              </w:rPr>
+              <w:t xml:space="preserve"> - </w:t>
+            </w:r>
+            <w:r>
+              <w:rPr>
+                <w:b w:val="0"/>
+                <w:bCs w:val="0"/>
+                <w:color w:val="124F1A" w:themeColor="accent3" w:themeShade="BF"/>
+              </w:rPr>
+              <w:t>Expected</w:t>
+            </w:r>
+          </w:p>
         </w:tc>
         <w:tc>
           <w:tcPr>
@@ -921,6 +2090,33 @@
             <w:pPr>
               <w:cnfStyle w:val="000000000000" w:firstRow="0" w:lastRow="0" w:firstColumn="0" w:lastColumn="0" w:oddVBand="0" w:evenVBand="0" w:oddHBand="0" w:evenHBand="0" w:firstRowFirstColumn="0" w:firstRowLastColumn="0" w:lastRowFirstColumn="0" w:lastRowLastColumn="0"/>
             </w:pPr>
+            <w:r>
+              <w:t>Weapons/Equipment: User clicks Equip</w:t>
+            </w:r>
+            <w:r>
+              <w:t xml:space="preserve"> button</w:t>
+            </w:r>
+          </w:p>
+          <w:p>
+            <w:pPr>
+              <w:cnfStyle w:val="000000000000" w:firstRow="0" w:lastRow="0" w:firstColumn="0" w:lastColumn="0" w:oddVBand="0" w:evenVBand="0" w:oddHBand="0" w:evenHBand="0" w:firstRowFirstColumn="0" w:firstRowLastColumn="0" w:lastRowFirstColumn="0" w:lastRowLastColumn="0"/>
+            </w:pPr>
+            <w:r>
+              <w:t>Potions: User clicks Use button</w:t>
+            </w:r>
+          </w:p>
+          <w:p>
+            <w:pPr>
+              <w:cnfStyle w:val="000000000000" w:firstRow="0" w:lastRow="0" w:firstColumn="0" w:lastColumn="0" w:oddVBand="0" w:evenVBand="0" w:oddHBand="0" w:evenHBand="0" w:firstRowFirstColumn="0" w:firstRowLastColumn="0" w:lastRowFirstColumn="0" w:lastRowLastColumn="0"/>
+            </w:pPr>
+          </w:p>
+          <w:p>
+            <w:pPr>
+              <w:cnfStyle w:val="000000000000" w:firstRow="0" w:lastRow="0" w:firstColumn="0" w:lastColumn="0" w:oddVBand="0" w:evenVBand="0" w:oddHBand="0" w:evenHBand="0" w:firstRowFirstColumn="0" w:firstRowLastColumn="0" w:lastRowFirstColumn="0" w:lastRowLastColumn="0"/>
+            </w:pPr>
+            <w:r>
+              <w:t>User clicks Sell button</w:t>
+            </w:r>
           </w:p>
         </w:tc>
         <w:tc>
@@ -931,6 +2127,48 @@
             <w:pPr>
               <w:cnfStyle w:val="000000000000" w:firstRow="0" w:lastRow="0" w:firstColumn="0" w:lastColumn="0" w:oddVBand="0" w:evenVBand="0" w:oddHBand="0" w:evenHBand="0" w:firstRowFirstColumn="0" w:firstRowLastColumn="0" w:lastRowFirstColumn="0" w:lastRowLastColumn="0"/>
             </w:pPr>
+            <w:r>
+              <w:t>Equip</w:t>
+            </w:r>
+            <w:r>
+              <w:t>: User gains extra bonuses depending on the weapon/equipment</w:t>
+            </w:r>
+            <w:r>
+              <w:t xml:space="preserve">. If </w:t>
+            </w:r>
+            <w:r>
+              <w:t xml:space="preserve">an item </w:t>
+            </w:r>
+            <w:r>
+              <w:t xml:space="preserve">is already equipped, </w:t>
+            </w:r>
+            <w:r>
+              <w:t>the new item is equipped in place of it.</w:t>
+            </w:r>
+          </w:p>
+          <w:p>
+            <w:pPr>
+              <w:cnfStyle w:val="000000000000" w:firstRow="0" w:lastRow="0" w:firstColumn="0" w:lastColumn="0" w:oddVBand="0" w:evenVBand="0" w:oddHBand="0" w:evenHBand="0" w:firstRowFirstColumn="0" w:firstRowLastColumn="0" w:lastRowFirstColumn="0" w:lastRowLastColumn="0"/>
+            </w:pPr>
+            <w:r>
+              <w:t xml:space="preserve">Use: User gains </w:t>
+            </w:r>
+            <w:r>
+              <w:t>bonuses from potions</w:t>
+            </w:r>
+          </w:p>
+          <w:p>
+            <w:pPr>
+              <w:cnfStyle w:val="000000000000" w:firstRow="0" w:lastRow="0" w:firstColumn="0" w:lastColumn="0" w:oddVBand="0" w:evenVBand="0" w:oddHBand="0" w:evenHBand="0" w:firstRowFirstColumn="0" w:firstRowLastColumn="0" w:lastRowFirstColumn="0" w:lastRowLastColumn="0"/>
+            </w:pPr>
+          </w:p>
+          <w:p>
+            <w:pPr>
+              <w:cnfStyle w:val="000000000000" w:firstRow="0" w:lastRow="0" w:firstColumn="0" w:lastColumn="0" w:oddVBand="0" w:evenVBand="0" w:oddHBand="0" w:evenHBand="0" w:firstRowFirstColumn="0" w:firstRowLastColumn="0" w:lastRowFirstColumn="0" w:lastRowLastColumn="0"/>
+            </w:pPr>
+            <w:r>
+              <w:t>Sell: Item is sold for half its price. If weapon/equipment, item stats are removed.</w:t>
+            </w:r>
           </w:p>
         </w:tc>
         <w:tc>
@@ -950,6 +2188,527 @@
           <w:p>
             <w:pPr>
               <w:cnfStyle w:val="000000000000" w:firstRow="0" w:lastRow="0" w:firstColumn="0" w:lastColumn="0" w:oddVBand="0" w:evenVBand="0" w:oddHBand="0" w:evenHBand="0" w:firstRowFirstColumn="0" w:firstRowLastColumn="0" w:lastRowFirstColumn="0" w:lastRowLastColumn="0"/>
+            </w:pPr>
+          </w:p>
+        </w:tc>
+      </w:tr>
+      <w:tr>
+        <w:trPr>
+          <w:cnfStyle w:val="000000100000" w:firstRow="0" w:lastRow="0" w:firstColumn="0" w:lastColumn="0" w:oddVBand="0" w:evenVBand="0" w:oddHBand="1" w:evenHBand="0" w:firstRowFirstColumn="0" w:firstRowLastColumn="0" w:lastRowFirstColumn="0" w:lastRowLastColumn="0"/>
+          <w:trHeight w:val="558"/>
+          <w:jc w:val="center"/>
+        </w:trPr>
+        <w:tc>
+          <w:tcPr>
+            <w:cnfStyle w:val="001000000000" w:firstRow="0" w:lastRow="0" w:firstColumn="1" w:lastColumn="0" w:oddVBand="0" w:evenVBand="0" w:oddHBand="0" w:evenHBand="0" w:firstRowFirstColumn="0" w:firstRowLastColumn="0" w:lastRowFirstColumn="0" w:lastRowLastColumn="0"/>
+            <w:tcW w:w="1704" w:type="dxa"/>
+          </w:tcPr>
+          <w:p>
+            <w:pPr>
+              <w:rPr>
+                <w:b w:val="0"/>
+                <w:bCs w:val="0"/>
+              </w:rPr>
+            </w:pPr>
+            <w:r>
+              <w:rPr>
+                <w:b w:val="0"/>
+                <w:bCs w:val="0"/>
+              </w:rPr>
+              <w:t>Nav bar</w:t>
+            </w:r>
+            <w:r>
+              <w:rPr>
+                <w:b w:val="0"/>
+                <w:bCs w:val="0"/>
+              </w:rPr>
+              <w:t xml:space="preserve"> - </w:t>
+            </w:r>
+            <w:r>
+              <w:rPr>
+                <w:b w:val="0"/>
+                <w:bCs w:val="0"/>
+                <w:color w:val="124F1A" w:themeColor="accent3" w:themeShade="BF"/>
+              </w:rPr>
+              <w:t>Expected</w:t>
+            </w:r>
+          </w:p>
+        </w:tc>
+        <w:tc>
+          <w:tcPr>
+            <w:tcW w:w="3781" w:type="dxa"/>
+          </w:tcPr>
+          <w:p>
+            <w:pPr>
+              <w:cnfStyle w:val="000000100000" w:firstRow="0" w:lastRow="0" w:firstColumn="0" w:lastColumn="0" w:oddVBand="0" w:evenVBand="0" w:oddHBand="1" w:evenHBand="0" w:firstRowFirstColumn="0" w:firstRowLastColumn="0" w:lastRowFirstColumn="0" w:lastRowLastColumn="0"/>
+            </w:pPr>
+            <w:r>
+              <w:t>User clicks a nav button</w:t>
+            </w:r>
+          </w:p>
+        </w:tc>
+        <w:tc>
+          <w:tcPr>
+            <w:tcW w:w="3330" w:type="dxa"/>
+          </w:tcPr>
+          <w:p>
+            <w:pPr>
+              <w:cnfStyle w:val="000000100000" w:firstRow="0" w:lastRow="0" w:firstColumn="0" w:lastColumn="0" w:oddVBand="0" w:evenVBand="0" w:oddHBand="1" w:evenHBand="0" w:firstRowFirstColumn="0" w:firstRowLastColumn="0" w:lastRowFirstColumn="0" w:lastRowLastColumn="0"/>
+            </w:pPr>
+            <w:r>
+              <w:t>User is taken to respective page.</w:t>
+            </w:r>
+          </w:p>
+          <w:p>
+            <w:pPr>
+              <w:cnfStyle w:val="000000100000" w:firstRow="0" w:lastRow="0" w:firstColumn="0" w:lastColumn="0" w:oddVBand="0" w:evenVBand="0" w:oddHBand="1" w:evenHBand="0" w:firstRowFirstColumn="0" w:firstRowLastColumn="0" w:lastRowFirstColumn="0" w:lastRowLastColumn="0"/>
+            </w:pPr>
+            <w:r>
+              <w:t>Quests -quest page</w:t>
+            </w:r>
+          </w:p>
+          <w:p>
+            <w:pPr>
+              <w:cnfStyle w:val="000000100000" w:firstRow="0" w:lastRow="0" w:firstColumn="0" w:lastColumn="0" w:oddVBand="0" w:evenVBand="0" w:oddHBand="1" w:evenHBand="0" w:firstRowFirstColumn="0" w:firstRowLastColumn="0" w:lastRowFirstColumn="0" w:lastRowLastColumn="0"/>
+            </w:pPr>
+            <w:r>
+              <w:t>Market- market page</w:t>
+            </w:r>
+          </w:p>
+          <w:p>
+            <w:pPr>
+              <w:cnfStyle w:val="000000100000" w:firstRow="0" w:lastRow="0" w:firstColumn="0" w:lastColumn="0" w:oddVBand="0" w:evenVBand="0" w:oddHBand="1" w:evenHBand="0" w:firstRowFirstColumn="0" w:firstRowLastColumn="0" w:lastRowFirstColumn="0" w:lastRowLastColumn="0"/>
+            </w:pPr>
+            <w:r>
+              <w:t>Items - inventory page</w:t>
+            </w:r>
+          </w:p>
+        </w:tc>
+        <w:tc>
+          <w:tcPr>
+            <w:tcW w:w="4520" w:type="dxa"/>
+          </w:tcPr>
+          <w:p>
+            <w:pPr>
+              <w:cnfStyle w:val="000000100000" w:firstRow="0" w:lastRow="0" w:firstColumn="0" w:lastColumn="0" w:oddVBand="0" w:evenVBand="0" w:oddHBand="1" w:evenHBand="0" w:firstRowFirstColumn="0" w:firstRowLastColumn="0" w:lastRowFirstColumn="0" w:lastRowLastColumn="0"/>
+            </w:pPr>
+          </w:p>
+        </w:tc>
+        <w:tc>
+          <w:tcPr>
+            <w:tcW w:w="815" w:type="dxa"/>
+          </w:tcPr>
+          <w:p>
+            <w:pPr>
+              <w:cnfStyle w:val="000000100000" w:firstRow="0" w:lastRow="0" w:firstColumn="0" w:lastColumn="0" w:oddVBand="0" w:evenVBand="0" w:oddHBand="1" w:evenHBand="0" w:firstRowFirstColumn="0" w:firstRowLastColumn="0" w:lastRowFirstColumn="0" w:lastRowLastColumn="0"/>
+            </w:pPr>
+          </w:p>
+        </w:tc>
+      </w:tr>
+      <w:tr>
+        <w:trPr>
+          <w:trHeight w:val="558"/>
+          <w:jc w:val="center"/>
+        </w:trPr>
+        <w:tc>
+          <w:tcPr>
+            <w:cnfStyle w:val="001000000000" w:firstRow="0" w:lastRow="0" w:firstColumn="1" w:lastColumn="0" w:oddVBand="0" w:evenVBand="0" w:oddHBand="0" w:evenHBand="0" w:firstRowFirstColumn="0" w:firstRowLastColumn="0" w:lastRowFirstColumn="0" w:lastRowLastColumn="0"/>
+            <w:tcW w:w="1704" w:type="dxa"/>
+          </w:tcPr>
+          <w:p>
+            <w:pPr>
+              <w:rPr>
+                <w:b w:val="0"/>
+                <w:bCs w:val="0"/>
+              </w:rPr>
+            </w:pPr>
+            <w:r>
+              <w:rPr>
+                <w:b w:val="0"/>
+                <w:bCs w:val="0"/>
+              </w:rPr>
+              <w:t xml:space="preserve">Mini HUD - </w:t>
+            </w:r>
+            <w:r>
+              <w:rPr>
+                <w:b w:val="0"/>
+                <w:bCs w:val="0"/>
+                <w:color w:val="124F1A" w:themeColor="accent3" w:themeShade="BF"/>
+              </w:rPr>
+              <w:t>Expected</w:t>
+            </w:r>
+          </w:p>
+        </w:tc>
+        <w:tc>
+          <w:tcPr>
+            <w:tcW w:w="3781" w:type="dxa"/>
+          </w:tcPr>
+          <w:p>
+            <w:pPr>
+              <w:cnfStyle w:val="000000000000" w:firstRow="0" w:lastRow="0" w:firstColumn="0" w:lastColumn="0" w:oddVBand="0" w:evenVBand="0" w:oddHBand="0" w:evenHBand="0" w:firstRowFirstColumn="0" w:firstRowLastColumn="0" w:lastRowFirstColumn="0" w:lastRowLastColumn="0"/>
+            </w:pPr>
+            <w:r>
+              <w:t>User scrolls past the main HUD</w:t>
+            </w:r>
+          </w:p>
+          <w:p>
+            <w:pPr>
+              <w:cnfStyle w:val="000000000000" w:firstRow="0" w:lastRow="0" w:firstColumn="0" w:lastColumn="0" w:oddVBand="0" w:evenVBand="0" w:oddHBand="0" w:evenHBand="0" w:firstRowFirstColumn="0" w:firstRowLastColumn="0" w:lastRowFirstColumn="0" w:lastRowLastColumn="0"/>
+            </w:pPr>
+            <w:r>
+              <w:t xml:space="preserve">User clicks the </w:t>
+            </w:r>
+            <w:r>
+              <w:t>hide button at top right corner</w:t>
+            </w:r>
+            <w:r>
+              <w:t xml:space="preserve"> </w:t>
+            </w:r>
+            <w:r>
+              <w:t>(hides header and main HUD)</w:t>
+            </w:r>
+          </w:p>
+        </w:tc>
+        <w:tc>
+          <w:tcPr>
+            <w:tcW w:w="3330" w:type="dxa"/>
+          </w:tcPr>
+          <w:p>
+            <w:pPr>
+              <w:cnfStyle w:val="000000000000" w:firstRow="0" w:lastRow="0" w:firstColumn="0" w:lastColumn="0" w:oddVBand="0" w:evenVBand="0" w:oddHBand="0" w:evenHBand="0" w:firstRowFirstColumn="0" w:firstRowLastColumn="0" w:lastRowFirstColumn="0" w:lastRowLastColumn="0"/>
+            </w:pPr>
+            <w:r>
+              <w:t>The mini HUD shows up at top of the screen.</w:t>
+            </w:r>
+          </w:p>
+        </w:tc>
+        <w:tc>
+          <w:tcPr>
+            <w:tcW w:w="4520" w:type="dxa"/>
+          </w:tcPr>
+          <w:p>
+            <w:pPr>
+              <w:cnfStyle w:val="000000000000" w:firstRow="0" w:lastRow="0" w:firstColumn="0" w:lastColumn="0" w:oddVBand="0" w:evenVBand="0" w:oddHBand="0" w:evenHBand="0" w:firstRowFirstColumn="0" w:firstRowLastColumn="0" w:lastRowFirstColumn="0" w:lastRowLastColumn="0"/>
+            </w:pPr>
+          </w:p>
+        </w:tc>
+        <w:tc>
+          <w:tcPr>
+            <w:tcW w:w="815" w:type="dxa"/>
+          </w:tcPr>
+          <w:p>
+            <w:pPr>
+              <w:cnfStyle w:val="000000000000" w:firstRow="0" w:lastRow="0" w:firstColumn="0" w:lastColumn="0" w:oddVBand="0" w:evenVBand="0" w:oddHBand="0" w:evenHBand="0" w:firstRowFirstColumn="0" w:firstRowLastColumn="0" w:lastRowFirstColumn="0" w:lastRowLastColumn="0"/>
+            </w:pPr>
+          </w:p>
+        </w:tc>
+      </w:tr>
+      <w:tr>
+        <w:trPr>
+          <w:cnfStyle w:val="000000100000" w:firstRow="0" w:lastRow="0" w:firstColumn="0" w:lastColumn="0" w:oddVBand="0" w:evenVBand="0" w:oddHBand="1" w:evenHBand="0" w:firstRowFirstColumn="0" w:firstRowLastColumn="0" w:lastRowFirstColumn="0" w:lastRowLastColumn="0"/>
+          <w:trHeight w:val="558"/>
+          <w:jc w:val="center"/>
+        </w:trPr>
+        <w:tc>
+          <w:tcPr>
+            <w:cnfStyle w:val="001000000000" w:firstRow="0" w:lastRow="0" w:firstColumn="1" w:lastColumn="0" w:oddVBand="0" w:evenVBand="0" w:oddHBand="0" w:evenHBand="0" w:firstRowFirstColumn="0" w:firstRowLastColumn="0" w:lastRowFirstColumn="0" w:lastRowLastColumn="0"/>
+            <w:tcW w:w="1704" w:type="dxa"/>
+          </w:tcPr>
+          <w:p>
+            <w:pPr>
+              <w:rPr>
+                <w:b w:val="0"/>
+                <w:bCs w:val="0"/>
+              </w:rPr>
+            </w:pPr>
+            <w:r>
+              <w:rPr>
+                <w:b w:val="0"/>
+                <w:bCs w:val="0"/>
+              </w:rPr>
+              <w:t>HTML/CSS Validation</w:t>
+            </w:r>
+          </w:p>
+        </w:tc>
+        <w:tc>
+          <w:tcPr>
+            <w:tcW w:w="3781" w:type="dxa"/>
+          </w:tcPr>
+          <w:p>
+            <w:pPr>
+              <w:cnfStyle w:val="000000100000" w:firstRow="0" w:lastRow="0" w:firstColumn="0" w:lastColumn="0" w:oddVBand="0" w:evenVBand="0" w:oddHBand="1" w:evenHBand="0" w:firstRowFirstColumn="0" w:firstRowLastColumn="0" w:lastRowFirstColumn="0" w:lastRowLastColumn="0"/>
+            </w:pPr>
+          </w:p>
+        </w:tc>
+        <w:tc>
+          <w:tcPr>
+            <w:tcW w:w="3330" w:type="dxa"/>
+          </w:tcPr>
+          <w:p>
+            <w:pPr>
+              <w:cnfStyle w:val="000000100000" w:firstRow="0" w:lastRow="0" w:firstColumn="0" w:lastColumn="0" w:oddVBand="0" w:evenVBand="0" w:oddHBand="1" w:evenHBand="0" w:firstRowFirstColumn="0" w:firstRowLastColumn="0" w:lastRowFirstColumn="0" w:lastRowLastColumn="0"/>
+            </w:pPr>
+          </w:p>
+        </w:tc>
+        <w:tc>
+          <w:tcPr>
+            <w:tcW w:w="4520" w:type="dxa"/>
+          </w:tcPr>
+          <w:p>
+            <w:pPr>
+              <w:cnfStyle w:val="000000100000" w:firstRow="0" w:lastRow="0" w:firstColumn="0" w:lastColumn="0" w:oddVBand="0" w:evenVBand="0" w:oddHBand="1" w:evenHBand="0" w:firstRowFirstColumn="0" w:firstRowLastColumn="0" w:lastRowFirstColumn="0" w:lastRowLastColumn="0"/>
+            </w:pPr>
+          </w:p>
+        </w:tc>
+        <w:tc>
+          <w:tcPr>
+            <w:tcW w:w="815" w:type="dxa"/>
+          </w:tcPr>
+          <w:p>
+            <w:pPr>
+              <w:cnfStyle w:val="000000100000" w:firstRow="0" w:lastRow="0" w:firstColumn="0" w:lastColumn="0" w:oddVBand="0" w:evenVBand="0" w:oddHBand="1" w:evenHBand="0" w:firstRowFirstColumn="0" w:firstRowLastColumn="0" w:lastRowFirstColumn="0" w:lastRowLastColumn="0"/>
+            </w:pPr>
+          </w:p>
+        </w:tc>
+      </w:tr>
+      <w:tr>
+        <w:trPr>
+          <w:trHeight w:val="558"/>
+          <w:jc w:val="center"/>
+        </w:trPr>
+        <w:tc>
+          <w:tcPr>
+            <w:cnfStyle w:val="001000000000" w:firstRow="0" w:lastRow="0" w:firstColumn="1" w:lastColumn="0" w:oddVBand="0" w:evenVBand="0" w:oddHBand="0" w:evenHBand="0" w:firstRowFirstColumn="0" w:firstRowLastColumn="0" w:lastRowFirstColumn="0" w:lastRowLastColumn="0"/>
+            <w:tcW w:w="1704" w:type="dxa"/>
+          </w:tcPr>
+          <w:p>
+            <w:pPr>
+              <w:rPr>
+                <w:b w:val="0"/>
+                <w:bCs w:val="0"/>
+              </w:rPr>
+            </w:pPr>
+          </w:p>
+        </w:tc>
+        <w:tc>
+          <w:tcPr>
+            <w:tcW w:w="3781" w:type="dxa"/>
+          </w:tcPr>
+          <w:p>
+            <w:pPr>
+              <w:cnfStyle w:val="000000000000" w:firstRow="0" w:lastRow="0" w:firstColumn="0" w:lastColumn="0" w:oddVBand="0" w:evenVBand="0" w:oddHBand="0" w:evenHBand="0" w:firstRowFirstColumn="0" w:firstRowLastColumn="0" w:lastRowFirstColumn="0" w:lastRowLastColumn="0"/>
+            </w:pPr>
+          </w:p>
+        </w:tc>
+        <w:tc>
+          <w:tcPr>
+            <w:tcW w:w="3330" w:type="dxa"/>
+          </w:tcPr>
+          <w:p>
+            <w:pPr>
+              <w:cnfStyle w:val="000000000000" w:firstRow="0" w:lastRow="0" w:firstColumn="0" w:lastColumn="0" w:oddVBand="0" w:evenVBand="0" w:oddHBand="0" w:evenHBand="0" w:firstRowFirstColumn="0" w:firstRowLastColumn="0" w:lastRowFirstColumn="0" w:lastRowLastColumn="0"/>
+            </w:pPr>
+          </w:p>
+        </w:tc>
+        <w:tc>
+          <w:tcPr>
+            <w:tcW w:w="4520" w:type="dxa"/>
+          </w:tcPr>
+          <w:p>
+            <w:pPr>
+              <w:cnfStyle w:val="000000000000" w:firstRow="0" w:lastRow="0" w:firstColumn="0" w:lastColumn="0" w:oddVBand="0" w:evenVBand="0" w:oddHBand="0" w:evenHBand="0" w:firstRowFirstColumn="0" w:firstRowLastColumn="0" w:lastRowFirstColumn="0" w:lastRowLastColumn="0"/>
+            </w:pPr>
+          </w:p>
+        </w:tc>
+        <w:tc>
+          <w:tcPr>
+            <w:tcW w:w="815" w:type="dxa"/>
+          </w:tcPr>
+          <w:p>
+            <w:pPr>
+              <w:cnfStyle w:val="000000000000" w:firstRow="0" w:lastRow="0" w:firstColumn="0" w:lastColumn="0" w:oddVBand="0" w:evenVBand="0" w:oddHBand="0" w:evenHBand="0" w:firstRowFirstColumn="0" w:firstRowLastColumn="0" w:lastRowFirstColumn="0" w:lastRowLastColumn="0"/>
+            </w:pPr>
+          </w:p>
+        </w:tc>
+      </w:tr>
+      <w:tr>
+        <w:trPr>
+          <w:cnfStyle w:val="000000100000" w:firstRow="0" w:lastRow="0" w:firstColumn="0" w:lastColumn="0" w:oddVBand="0" w:evenVBand="0" w:oddHBand="1" w:evenHBand="0" w:firstRowFirstColumn="0" w:firstRowLastColumn="0" w:lastRowFirstColumn="0" w:lastRowLastColumn="0"/>
+          <w:trHeight w:val="558"/>
+          <w:jc w:val="center"/>
+        </w:trPr>
+        <w:tc>
+          <w:tcPr>
+            <w:cnfStyle w:val="001000000000" w:firstRow="0" w:lastRow="0" w:firstColumn="1" w:lastColumn="0" w:oddVBand="0" w:evenVBand="0" w:oddHBand="0" w:evenHBand="0" w:firstRowFirstColumn="0" w:firstRowLastColumn="0" w:lastRowFirstColumn="0" w:lastRowLastColumn="0"/>
+            <w:tcW w:w="1704" w:type="dxa"/>
+          </w:tcPr>
+          <w:p>
+            <w:pPr>
+              <w:rPr>
+                <w:b w:val="0"/>
+                <w:bCs w:val="0"/>
+              </w:rPr>
+            </w:pPr>
+          </w:p>
+        </w:tc>
+        <w:tc>
+          <w:tcPr>
+            <w:tcW w:w="3781" w:type="dxa"/>
+          </w:tcPr>
+          <w:p>
+            <w:pPr>
+              <w:cnfStyle w:val="000000100000" w:firstRow="0" w:lastRow="0" w:firstColumn="0" w:lastColumn="0" w:oddVBand="0" w:evenVBand="0" w:oddHBand="1" w:evenHBand="0" w:firstRowFirstColumn="0" w:firstRowLastColumn="0" w:lastRowFirstColumn="0" w:lastRowLastColumn="0"/>
+            </w:pPr>
+          </w:p>
+        </w:tc>
+        <w:tc>
+          <w:tcPr>
+            <w:tcW w:w="3330" w:type="dxa"/>
+          </w:tcPr>
+          <w:p>
+            <w:pPr>
+              <w:cnfStyle w:val="000000100000" w:firstRow="0" w:lastRow="0" w:firstColumn="0" w:lastColumn="0" w:oddVBand="0" w:evenVBand="0" w:oddHBand="1" w:evenHBand="0" w:firstRowFirstColumn="0" w:firstRowLastColumn="0" w:lastRowFirstColumn="0" w:lastRowLastColumn="0"/>
+            </w:pPr>
+          </w:p>
+        </w:tc>
+        <w:tc>
+          <w:tcPr>
+            <w:tcW w:w="4520" w:type="dxa"/>
+          </w:tcPr>
+          <w:p>
+            <w:pPr>
+              <w:cnfStyle w:val="000000100000" w:firstRow="0" w:lastRow="0" w:firstColumn="0" w:lastColumn="0" w:oddVBand="0" w:evenVBand="0" w:oddHBand="1" w:evenHBand="0" w:firstRowFirstColumn="0" w:firstRowLastColumn="0" w:lastRowFirstColumn="0" w:lastRowLastColumn="0"/>
+            </w:pPr>
+          </w:p>
+        </w:tc>
+        <w:tc>
+          <w:tcPr>
+            <w:tcW w:w="815" w:type="dxa"/>
+          </w:tcPr>
+          <w:p>
+            <w:pPr>
+              <w:cnfStyle w:val="000000100000" w:firstRow="0" w:lastRow="0" w:firstColumn="0" w:lastColumn="0" w:oddVBand="0" w:evenVBand="0" w:oddHBand="1" w:evenHBand="0" w:firstRowFirstColumn="0" w:firstRowLastColumn="0" w:lastRowFirstColumn="0" w:lastRowLastColumn="0"/>
+            </w:pPr>
+          </w:p>
+        </w:tc>
+      </w:tr>
+      <w:tr>
+        <w:trPr>
+          <w:trHeight w:val="558"/>
+          <w:jc w:val="center"/>
+        </w:trPr>
+        <w:tc>
+          <w:tcPr>
+            <w:cnfStyle w:val="001000000000" w:firstRow="0" w:lastRow="0" w:firstColumn="1" w:lastColumn="0" w:oddVBand="0" w:evenVBand="0" w:oddHBand="0" w:evenHBand="0" w:firstRowFirstColumn="0" w:firstRowLastColumn="0" w:lastRowFirstColumn="0" w:lastRowLastColumn="0"/>
+            <w:tcW w:w="1704" w:type="dxa"/>
+          </w:tcPr>
+          <w:p>
+            <w:pPr>
+              <w:rPr>
+                <w:b w:val="0"/>
+                <w:bCs w:val="0"/>
+              </w:rPr>
+            </w:pPr>
+          </w:p>
+        </w:tc>
+        <w:tc>
+          <w:tcPr>
+            <w:tcW w:w="3781" w:type="dxa"/>
+          </w:tcPr>
+          <w:p>
+            <w:pPr>
+              <w:cnfStyle w:val="000000000000" w:firstRow="0" w:lastRow="0" w:firstColumn="0" w:lastColumn="0" w:oddVBand="0" w:evenVBand="0" w:oddHBand="0" w:evenHBand="0" w:firstRowFirstColumn="0" w:firstRowLastColumn="0" w:lastRowFirstColumn="0" w:lastRowLastColumn="0"/>
+            </w:pPr>
+          </w:p>
+        </w:tc>
+        <w:tc>
+          <w:tcPr>
+            <w:tcW w:w="3330" w:type="dxa"/>
+          </w:tcPr>
+          <w:p>
+            <w:pPr>
+              <w:cnfStyle w:val="000000000000" w:firstRow="0" w:lastRow="0" w:firstColumn="0" w:lastColumn="0" w:oddVBand="0" w:evenVBand="0" w:oddHBand="0" w:evenHBand="0" w:firstRowFirstColumn="0" w:firstRowLastColumn="0" w:lastRowFirstColumn="0" w:lastRowLastColumn="0"/>
+            </w:pPr>
+          </w:p>
+        </w:tc>
+        <w:tc>
+          <w:tcPr>
+            <w:tcW w:w="4520" w:type="dxa"/>
+          </w:tcPr>
+          <w:p>
+            <w:pPr>
+              <w:cnfStyle w:val="000000000000" w:firstRow="0" w:lastRow="0" w:firstColumn="0" w:lastColumn="0" w:oddVBand="0" w:evenVBand="0" w:oddHBand="0" w:evenHBand="0" w:firstRowFirstColumn="0" w:firstRowLastColumn="0" w:lastRowFirstColumn="0" w:lastRowLastColumn="0"/>
+            </w:pPr>
+          </w:p>
+        </w:tc>
+        <w:tc>
+          <w:tcPr>
+            <w:tcW w:w="815" w:type="dxa"/>
+          </w:tcPr>
+          <w:p>
+            <w:pPr>
+              <w:cnfStyle w:val="000000000000" w:firstRow="0" w:lastRow="0" w:firstColumn="0" w:lastColumn="0" w:oddVBand="0" w:evenVBand="0" w:oddHBand="0" w:evenHBand="0" w:firstRowFirstColumn="0" w:firstRowLastColumn="0" w:lastRowFirstColumn="0" w:lastRowLastColumn="0"/>
+            </w:pPr>
+          </w:p>
+        </w:tc>
+      </w:tr>
+      <w:tr>
+        <w:trPr>
+          <w:cnfStyle w:val="000000100000" w:firstRow="0" w:lastRow="0" w:firstColumn="0" w:lastColumn="0" w:oddVBand="0" w:evenVBand="0" w:oddHBand="1" w:evenHBand="0" w:firstRowFirstColumn="0" w:firstRowLastColumn="0" w:lastRowFirstColumn="0" w:lastRowLastColumn="0"/>
+          <w:trHeight w:val="558"/>
+          <w:jc w:val="center"/>
+        </w:trPr>
+        <w:tc>
+          <w:tcPr>
+            <w:cnfStyle w:val="001000000000" w:firstRow="0" w:lastRow="0" w:firstColumn="1" w:lastColumn="0" w:oddVBand="0" w:evenVBand="0" w:oddHBand="0" w:evenHBand="0" w:firstRowFirstColumn="0" w:firstRowLastColumn="0" w:lastRowFirstColumn="0" w:lastRowLastColumn="0"/>
+            <w:tcW w:w="1704" w:type="dxa"/>
+          </w:tcPr>
+          <w:p>
+            <w:pPr>
+              <w:rPr>
+                <w:b w:val="0"/>
+                <w:bCs w:val="0"/>
+              </w:rPr>
+            </w:pPr>
+          </w:p>
+        </w:tc>
+        <w:tc>
+          <w:tcPr>
+            <w:tcW w:w="3781" w:type="dxa"/>
+          </w:tcPr>
+          <w:p>
+            <w:pPr>
+              <w:cnfStyle w:val="000000100000" w:firstRow="0" w:lastRow="0" w:firstColumn="0" w:lastColumn="0" w:oddVBand="0" w:evenVBand="0" w:oddHBand="1" w:evenHBand="0" w:firstRowFirstColumn="0" w:firstRowLastColumn="0" w:lastRowFirstColumn="0" w:lastRowLastColumn="0"/>
+            </w:pPr>
+          </w:p>
+        </w:tc>
+        <w:tc>
+          <w:tcPr>
+            <w:tcW w:w="3330" w:type="dxa"/>
+          </w:tcPr>
+          <w:p>
+            <w:pPr>
+              <w:cnfStyle w:val="000000100000" w:firstRow="0" w:lastRow="0" w:firstColumn="0" w:lastColumn="0" w:oddVBand="0" w:evenVBand="0" w:oddHBand="1" w:evenHBand="0" w:firstRowFirstColumn="0" w:firstRowLastColumn="0" w:lastRowFirstColumn="0" w:lastRowLastColumn="0"/>
+            </w:pPr>
+          </w:p>
+        </w:tc>
+        <w:tc>
+          <w:tcPr>
+            <w:tcW w:w="4520" w:type="dxa"/>
+          </w:tcPr>
+          <w:p>
+            <w:pPr>
+              <w:cnfStyle w:val="000000100000" w:firstRow="0" w:lastRow="0" w:firstColumn="0" w:lastColumn="0" w:oddVBand="0" w:evenVBand="0" w:oddHBand="1" w:evenHBand="0" w:firstRowFirstColumn="0" w:firstRowLastColumn="0" w:lastRowFirstColumn="0" w:lastRowLastColumn="0"/>
+            </w:pPr>
+          </w:p>
+        </w:tc>
+        <w:tc>
+          <w:tcPr>
+            <w:tcW w:w="815" w:type="dxa"/>
+          </w:tcPr>
+          <w:p>
+            <w:pPr>
+              <w:cnfStyle w:val="000000100000" w:firstRow="0" w:lastRow="0" w:firstColumn="0" w:lastColumn="0" w:oddVBand="0" w:evenVBand="0" w:oddHBand="1" w:evenHBand="0" w:firstRowFirstColumn="0" w:firstRowLastColumn="0" w:lastRowFirstColumn="0" w:lastRowLastColumn="0"/>
             </w:pPr>
           </w:p>
         </w:tc>
@@ -1062,15 +2821,7 @@
         <w:t>Link Testing:</w:t>
       </w:r>
       <w:r>
-        <w:t xml:space="preserve"> Check all links (internal, external, anchor, and </w:t>
-      </w:r>
-      <w:proofErr w:type="spellStart"/>
-      <w:r>
-        <w:t>MailTo</w:t>
-      </w:r>
-      <w:proofErr w:type="spellEnd"/>
-      <w:r>
-        <w:t>) to ensure they work as expected and lead to the intended pages. </w:t>
+        <w:t> Check all links (internal, external, anchor, and MailTo) to ensure they work as expected and lead to the intended pages. </w:t>
       </w:r>
     </w:p>
     <w:p>
@@ -1172,7 +2923,6 @@
           <w:b/>
           <w:bCs/>
         </w:rPr>
-        <w:lastRenderedPageBreak/>
         <w:t>Content Testing:</w:t>
       </w:r>
       <w:r>
@@ -1191,6 +2941,7 @@
           <w:b/>
           <w:bCs/>
         </w:rPr>
+        <w:lastRenderedPageBreak/>
         <w:t>Readability Testing:</w:t>
       </w:r>
       <w:r>
@@ -1494,6 +3245,118 @@
 <file path=word/numbering.xml><?xml version="1.0" encoding="utf-8"?>
 <w:numbering xmlns:wpc="http://schemas.microsoft.com/office/word/2010/wordprocessingCanvas" xmlns:cx="http://schemas.microsoft.com/office/drawing/2014/chartex" xmlns:cx1="http://schemas.microsoft.com/office/drawing/2015/9/8/chartex" xmlns:cx2="http://schemas.microsoft.com/office/drawing/2015/10/21/chartex" xmlns:cx3="http://schemas.microsoft.com/office/drawing/2016/5/9/chartex" xmlns:cx4="http://schemas.microsoft.com/office/drawing/2016/5/10/chartex" xmlns:cx5="http://schemas.microsoft.com/office/drawing/2016/5/11/chartex" xmlns:cx6="http://schemas.microsoft.com/office/drawing/2016/5/12/chartex" xmlns:cx7="http://schemas.microsoft.com/office/drawing/2016/5/13/chartex" xmlns:cx8="http://schemas.microsoft.com/office/drawing/2016/5/14/chartex" xmlns:mc="http://schemas.openxmlformats.org/markup-compatibility/2006" xmlns:aink="http://schemas.microsoft.com/office/drawing/2016/ink" xmlns:am3d="http://schemas.microsoft.com/office/drawing/2017/model3d" xmlns:o="urn:schemas-microsoft-com:office:office" xmlns:oel="http://schemas.microsoft.com/office/2019/extlst" xmlns:r="http://schemas.openxmlformats.org/officeDocument/2006/relationships" xmlns:m="http://schemas.openxmlformats.org/officeDocument/2006/math" xmlns:v="urn:schemas-microsoft-com:vml" xmlns:wp14="http://schemas.microsoft.com/office/word/2010/wordprocessingDrawing" xmlns:wp="http://schemas.openxmlformats.org/drawingml/2006/wordprocessingDrawing" xmlns:w10="urn:schemas-microsoft-com:office:word" xmlns:w="http://schemas.openxmlformats.org/wordprocessingml/2006/main" xmlns:w14="http://schemas.microsoft.com/office/word/2010/wordml" xmlns:w15="http://schemas.microsoft.com/office/word/2012/wordml" xmlns:w16cex="http://schemas.microsoft.com/office/word/2018/wordml/cex" xmlns:w16cid="http://schemas.microsoft.com/office/word/2016/wordml/cid" xmlns:w16="http://schemas.microsoft.com/office/word/2018/wordml" xmlns:w16du="http://schemas.microsoft.com/office/word/2023/wordml/word16du" xmlns:w16sdtdh="http://schemas.microsoft.com/office/word/2020/wordml/sdtdatahash" xmlns:w16sdtfl="http://schemas.microsoft.com/office/word/2024/wordml/sdtformatlock" xmlns:w16se="http://schemas.microsoft.com/office/word/2015/wordml/symex" xmlns:wpg="http://schemas.microsoft.com/office/word/2010/wordprocessingGroup" xmlns:wpi="http://schemas.microsoft.com/office/word/2010/wordprocessingInk" xmlns:wne="http://schemas.microsoft.com/office/word/2006/wordml" xmlns:wps="http://schemas.microsoft.com/office/word/2010/wordprocessingShape" mc:Ignorable="w14 w15 w16se w16cid w16 w16cex w16sdtdh w16sdtfl w16du wp14">
   <w:abstractNum w:abstractNumId="0" w15:restartNumberingAfterBreak="0">
+    <w:nsid w:val="2FAB739C"/>
+    <w:multiLevelType w:val="hybridMultilevel"/>
+    <w:tmpl w:val="E7346B26"/>
+    <w:lvl w:ilvl="0" w:tplc="60F04AA4">
+      <w:numFmt w:val="bullet"/>
+      <w:lvlText w:val="-"/>
+      <w:lvlJc w:val="left"/>
+      <w:pPr>
+        <w:ind w:left="720" w:hanging="360"/>
+      </w:pPr>
+      <w:rPr>
+        <w:rFonts w:ascii="Aptos" w:eastAsiaTheme="minorHAnsi" w:hAnsi="Aptos" w:cstheme="minorBidi" w:hint="default"/>
+      </w:rPr>
+    </w:lvl>
+    <w:lvl w:ilvl="1" w:tplc="04090003" w:tentative="1">
+      <w:start w:val="1"/>
+      <w:numFmt w:val="bullet"/>
+      <w:lvlText w:val="o"/>
+      <w:lvlJc w:val="left"/>
+      <w:pPr>
+        <w:ind w:left="1440" w:hanging="360"/>
+      </w:pPr>
+      <w:rPr>
+        <w:rFonts w:ascii="Courier New" w:hAnsi="Courier New" w:cs="Courier New" w:hint="default"/>
+      </w:rPr>
+    </w:lvl>
+    <w:lvl w:ilvl="2" w:tplc="04090005" w:tentative="1">
+      <w:start w:val="1"/>
+      <w:numFmt w:val="bullet"/>
+      <w:lvlText w:val=""/>
+      <w:lvlJc w:val="left"/>
+      <w:pPr>
+        <w:ind w:left="2160" w:hanging="360"/>
+      </w:pPr>
+      <w:rPr>
+        <w:rFonts w:ascii="Wingdings" w:hAnsi="Wingdings" w:hint="default"/>
+      </w:rPr>
+    </w:lvl>
+    <w:lvl w:ilvl="3" w:tplc="04090001" w:tentative="1">
+      <w:start w:val="1"/>
+      <w:numFmt w:val="bullet"/>
+      <w:lvlText w:val=""/>
+      <w:lvlJc w:val="left"/>
+      <w:pPr>
+        <w:ind w:left="2880" w:hanging="360"/>
+      </w:pPr>
+      <w:rPr>
+        <w:rFonts w:ascii="Symbol" w:hAnsi="Symbol" w:hint="default"/>
+      </w:rPr>
+    </w:lvl>
+    <w:lvl w:ilvl="4" w:tplc="04090003" w:tentative="1">
+      <w:start w:val="1"/>
+      <w:numFmt w:val="bullet"/>
+      <w:lvlText w:val="o"/>
+      <w:lvlJc w:val="left"/>
+      <w:pPr>
+        <w:ind w:left="3600" w:hanging="360"/>
+      </w:pPr>
+      <w:rPr>
+        <w:rFonts w:ascii="Courier New" w:hAnsi="Courier New" w:cs="Courier New" w:hint="default"/>
+      </w:rPr>
+    </w:lvl>
+    <w:lvl w:ilvl="5" w:tplc="04090005" w:tentative="1">
+      <w:start w:val="1"/>
+      <w:numFmt w:val="bullet"/>
+      <w:lvlText w:val=""/>
+      <w:lvlJc w:val="left"/>
+      <w:pPr>
+        <w:ind w:left="4320" w:hanging="360"/>
+      </w:pPr>
+      <w:rPr>
+        <w:rFonts w:ascii="Wingdings" w:hAnsi="Wingdings" w:hint="default"/>
+      </w:rPr>
+    </w:lvl>
+    <w:lvl w:ilvl="6" w:tplc="04090001" w:tentative="1">
+      <w:start w:val="1"/>
+      <w:numFmt w:val="bullet"/>
+      <w:lvlText w:val=""/>
+      <w:lvlJc w:val="left"/>
+      <w:pPr>
+        <w:ind w:left="5040" w:hanging="360"/>
+      </w:pPr>
+      <w:rPr>
+        <w:rFonts w:ascii="Symbol" w:hAnsi="Symbol" w:hint="default"/>
+      </w:rPr>
+    </w:lvl>
+    <w:lvl w:ilvl="7" w:tplc="04090003" w:tentative="1">
+      <w:start w:val="1"/>
+      <w:numFmt w:val="bullet"/>
+      <w:lvlText w:val="o"/>
+      <w:lvlJc w:val="left"/>
+      <w:pPr>
+        <w:ind w:left="5760" w:hanging="360"/>
+      </w:pPr>
+      <w:rPr>
+        <w:rFonts w:ascii="Courier New" w:hAnsi="Courier New" w:cs="Courier New" w:hint="default"/>
+      </w:rPr>
+    </w:lvl>
+    <w:lvl w:ilvl="8" w:tplc="04090005" w:tentative="1">
+      <w:start w:val="1"/>
+      <w:numFmt w:val="bullet"/>
+      <w:lvlText w:val=""/>
+      <w:lvlJc w:val="left"/>
+      <w:pPr>
+        <w:ind w:left="6480" w:hanging="360"/>
+      </w:pPr>
+      <w:rPr>
+        <w:rFonts w:ascii="Wingdings" w:hAnsi="Wingdings" w:hint="default"/>
+      </w:rPr>
+    </w:lvl>
+  </w:abstractNum>
+  <w:abstractNum w:abstractNumId="1" w15:restartNumberingAfterBreak="0">
     <w:nsid w:val="4F7D3942"/>
     <w:multiLevelType w:val="multilevel"/>
     <w:tmpl w:val="9B44107E"/>
@@ -1643,10 +3506,10 @@
     </w:lvl>
   </w:abstractNum>
   <w:num w:numId="1" w16cid:durableId="2137138935">
-    <w:abstractNumId w:val="0"/>
+    <w:abstractNumId w:val="1"/>
   </w:num>
   <w:num w:numId="2" w16cid:durableId="1701861296">
-    <w:abstractNumId w:val="0"/>
+    <w:abstractNumId w:val="1"/>
     <w:lvlOverride w:ilvl="1">
       <w:lvl w:ilvl="1">
         <w:numFmt w:val="bullet"/>
@@ -1666,7 +3529,7 @@
     </w:lvlOverride>
   </w:num>
   <w:num w:numId="3" w16cid:durableId="795098910">
-    <w:abstractNumId w:val="0"/>
+    <w:abstractNumId w:val="1"/>
     <w:lvlOverride w:ilvl="1">
       <w:lvl w:ilvl="1">
         <w:numFmt w:val="bullet"/>
@@ -1686,7 +3549,7 @@
     </w:lvlOverride>
   </w:num>
   <w:num w:numId="4" w16cid:durableId="1499806687">
-    <w:abstractNumId w:val="0"/>
+    <w:abstractNumId w:val="1"/>
     <w:lvlOverride w:ilvl="1">
       <w:lvl w:ilvl="1">
         <w:numFmt w:val="bullet"/>
@@ -1706,7 +3569,7 @@
     </w:lvlOverride>
   </w:num>
   <w:num w:numId="5" w16cid:durableId="202790357">
-    <w:abstractNumId w:val="0"/>
+    <w:abstractNumId w:val="1"/>
     <w:lvlOverride w:ilvl="1">
       <w:lvl w:ilvl="1">
         <w:numFmt w:val="bullet"/>
@@ -1726,7 +3589,7 @@
     </w:lvlOverride>
   </w:num>
   <w:num w:numId="6" w16cid:durableId="1677459929">
-    <w:abstractNumId w:val="0"/>
+    <w:abstractNumId w:val="1"/>
     <w:lvlOverride w:ilvl="1">
       <w:lvl w:ilvl="1">
         <w:numFmt w:val="bullet"/>
@@ -1746,7 +3609,7 @@
     </w:lvlOverride>
   </w:num>
   <w:num w:numId="7" w16cid:durableId="741874712">
-    <w:abstractNumId w:val="0"/>
+    <w:abstractNumId w:val="1"/>
     <w:lvlOverride w:ilvl="1">
       <w:lvl w:ilvl="1">
         <w:numFmt w:val="bullet"/>
@@ -1766,7 +3629,7 @@
     </w:lvlOverride>
   </w:num>
   <w:num w:numId="8" w16cid:durableId="319429873">
-    <w:abstractNumId w:val="0"/>
+    <w:abstractNumId w:val="1"/>
     <w:lvlOverride w:ilvl="1">
       <w:lvl w:ilvl="1">
         <w:numFmt w:val="bullet"/>
@@ -1786,7 +3649,7 @@
     </w:lvlOverride>
   </w:num>
   <w:num w:numId="9" w16cid:durableId="1779525641">
-    <w:abstractNumId w:val="0"/>
+    <w:abstractNumId w:val="1"/>
     <w:lvlOverride w:ilvl="1">
       <w:lvl w:ilvl="1">
         <w:numFmt w:val="bullet"/>
@@ -1806,7 +3669,7 @@
     </w:lvlOverride>
   </w:num>
   <w:num w:numId="10" w16cid:durableId="1308583062">
-    <w:abstractNumId w:val="0"/>
+    <w:abstractNumId w:val="1"/>
     <w:lvlOverride w:ilvl="1">
       <w:lvl w:ilvl="1">
         <w:numFmt w:val="bullet"/>
@@ -1826,7 +3689,7 @@
     </w:lvlOverride>
   </w:num>
   <w:num w:numId="11" w16cid:durableId="164826072">
-    <w:abstractNumId w:val="0"/>
+    <w:abstractNumId w:val="1"/>
     <w:lvlOverride w:ilvl="1">
       <w:lvl w:ilvl="1">
         <w:numFmt w:val="bullet"/>
@@ -1846,7 +3709,7 @@
     </w:lvlOverride>
   </w:num>
   <w:num w:numId="12" w16cid:durableId="470369632">
-    <w:abstractNumId w:val="0"/>
+    <w:abstractNumId w:val="1"/>
     <w:lvlOverride w:ilvl="1">
       <w:lvl w:ilvl="1">
         <w:numFmt w:val="bullet"/>
@@ -1866,7 +3729,7 @@
     </w:lvlOverride>
   </w:num>
   <w:num w:numId="13" w16cid:durableId="2035960877">
-    <w:abstractNumId w:val="0"/>
+    <w:abstractNumId w:val="1"/>
     <w:lvlOverride w:ilvl="1">
       <w:lvl w:ilvl="1">
         <w:numFmt w:val="bullet"/>
@@ -1886,7 +3749,7 @@
     </w:lvlOverride>
   </w:num>
   <w:num w:numId="14" w16cid:durableId="1045448477">
-    <w:abstractNumId w:val="0"/>
+    <w:abstractNumId w:val="1"/>
     <w:lvlOverride w:ilvl="1">
       <w:lvl w:ilvl="1">
         <w:numFmt w:val="bullet"/>
@@ -1906,7 +3769,7 @@
     </w:lvlOverride>
   </w:num>
   <w:num w:numId="15" w16cid:durableId="847134445">
-    <w:abstractNumId w:val="0"/>
+    <w:abstractNumId w:val="1"/>
     <w:lvlOverride w:ilvl="1">
       <w:lvl w:ilvl="1">
         <w:numFmt w:val="bullet"/>
@@ -1926,7 +3789,7 @@
     </w:lvlOverride>
   </w:num>
   <w:num w:numId="16" w16cid:durableId="2097169917">
-    <w:abstractNumId w:val="0"/>
+    <w:abstractNumId w:val="1"/>
     <w:lvlOverride w:ilvl="1">
       <w:lvl w:ilvl="1">
         <w:numFmt w:val="bullet"/>
@@ -1946,7 +3809,7 @@
     </w:lvlOverride>
   </w:num>
   <w:num w:numId="17" w16cid:durableId="1170170975">
-    <w:abstractNumId w:val="0"/>
+    <w:abstractNumId w:val="1"/>
     <w:lvlOverride w:ilvl="1">
       <w:lvl w:ilvl="1">
         <w:numFmt w:val="bullet"/>
@@ -1964,6 +3827,9 @@
         </w:rPr>
       </w:lvl>
     </w:lvlOverride>
+  </w:num>
+  <w:num w:numId="18" w16cid:durableId="1845046549">
+    <w:abstractNumId w:val="0"/>
   </w:num>
 </w:numbering>
 </file>
@@ -2571,6 +4437,7 @@
   <w:style w:type="character" w:default="1" w:styleId="DefaultParagraphFont">
     <w:name w:val="Default Paragraph Font"/>
     <w:uiPriority w:val="1"/>
+    <w:semiHidden/>
     <w:unhideWhenUsed/>
   </w:style>
   <w:style w:type="table" w:default="1" w:styleId="TableNormal">

</xml_diff>

<commit_message>
significantly improved market and inventory item aesthetics. added all item stats. item levels. generate random side quest button. made quest items larger (easier to drag/edit)
</commit_message>
<xml_diff>
--- a/TESTING DOCUMENT.docx
+++ b/TESTING DOCUMENT.docx
@@ -262,7 +262,13 @@
               <w:t>, and a toast message pops up</w:t>
             </w:r>
             <w:r>
-              <w:t xml:space="preserve"> (same for all types of quests)</w:t>
+              <w:t xml:space="preserve"> (same for all </w:t>
+            </w:r>
+            <w:r>
+              <w:t>quest types</w:t>
+            </w:r>
+            <w:r>
+              <w:t>)</w:t>
             </w:r>
           </w:p>
         </w:tc>
@@ -278,6 +284,13 @@
                 <w:bCs/>
               </w:rPr>
             </w:pPr>
+            <w:r>
+              <w:rPr>
+                <w:b/>
+                <w:bCs/>
+              </w:rPr>
+              <w:t>To-do</w:t>
+            </w:r>
           </w:p>
         </w:tc>
         <w:tc>
@@ -1194,6 +1207,12 @@
             <w:r>
               <w:t>For daily and habits, quest counter increases by 1.</w:t>
             </w:r>
+            <w:r>
+              <w:t xml:space="preserve"> Quest is not removed. A completed daily quest is</w:t>
+            </w:r>
+            <w:r>
+              <w:t xml:space="preserve"> blurred (resets daily).</w:t>
+            </w:r>
           </w:p>
           <w:p>
             <w:pPr>
@@ -1308,6 +1327,7 @@
               <w:cnfStyle w:val="000000100000" w:firstRow="0" w:lastRow="0" w:firstColumn="0" w:lastColumn="0" w:oddVBand="0" w:evenVBand="0" w:oddHBand="1" w:evenHBand="0" w:firstRowFirstColumn="0" w:firstRowLastColumn="0" w:lastRowFirstColumn="0" w:lastRowLastColumn="0"/>
             </w:pPr>
             <w:r>
+              <w:lastRenderedPageBreak/>
               <w:t>User empties out an existing quest item</w:t>
             </w:r>
           </w:p>
@@ -1370,14 +1390,7 @@
               <w:rPr>
                 <w:b w:val="0"/>
               </w:rPr>
-              <w:t xml:space="preserve">Market – Custom </w:t>
-            </w:r>
-            <w:r>
-              <w:rPr>
-                <w:b w:val="0"/>
-              </w:rPr>
-              <w:lastRenderedPageBreak/>
-              <w:t xml:space="preserve">Rewards </w:t>
+              <w:t xml:space="preserve">Market – Custom Rewards </w:t>
             </w:r>
             <w:r>
               <w:rPr>
@@ -1416,7 +1429,6 @@
               <w:cnfStyle w:val="000000000000" w:firstRow="0" w:lastRow="0" w:firstColumn="0" w:lastColumn="0" w:oddVBand="0" w:evenVBand="0" w:oddHBand="0" w:evenHBand="0" w:firstRowFirstColumn="0" w:firstRowLastColumn="0" w:lastRowFirstColumn="0" w:lastRowLastColumn="0"/>
             </w:pPr>
             <w:r>
-              <w:lastRenderedPageBreak/>
               <w:t xml:space="preserve">User enters a </w:t>
             </w:r>
             <w:r>
@@ -1966,6 +1978,7 @@
                 <w:b w:val="0"/>
                 <w:bCs w:val="0"/>
               </w:rPr>
+              <w:lastRenderedPageBreak/>
               <w:t xml:space="preserve">Market – Any Item </w:t>
             </w:r>
             <w:r>
@@ -2062,7 +2075,6 @@
                 <w:b w:val="0"/>
                 <w:bCs w:val="0"/>
               </w:rPr>
-              <w:lastRenderedPageBreak/>
               <w:t>Inventory</w:t>
             </w:r>
             <w:r>
@@ -2761,6 +2773,13 @@
           <w:bCs/>
         </w:rPr>
       </w:pPr>
+      <w:r>
+        <w:rPr>
+          <w:b/>
+          <w:bCs/>
+        </w:rPr>
+        <w:t>User feedback</w:t>
+      </w:r>
     </w:p>
     <w:p>
       <w:pPr>
@@ -2770,6 +2789,531 @@
         </w:rPr>
       </w:pPr>
     </w:p>
+    <w:tbl>
+      <w:tblPr>
+        <w:tblStyle w:val="GridTable4"/>
+        <w:tblW w:w="0" w:type="auto"/>
+        <w:tblLook w:val="04A0" w:firstRow="1" w:lastRow="0" w:firstColumn="1" w:lastColumn="0" w:noHBand="0" w:noVBand="1"/>
+      </w:tblPr>
+      <w:tblGrid>
+        <w:gridCol w:w="4556"/>
+        <w:gridCol w:w="4557"/>
+        <w:gridCol w:w="4557"/>
+      </w:tblGrid>
+      <w:tr>
+        <w:trPr>
+          <w:cnfStyle w:val="100000000000" w:firstRow="1" w:lastRow="0" w:firstColumn="0" w:lastColumn="0" w:oddVBand="0" w:evenVBand="0" w:oddHBand="0" w:evenHBand="0" w:firstRowFirstColumn="0" w:firstRowLastColumn="0" w:lastRowFirstColumn="0" w:lastRowLastColumn="0"/>
+        </w:trPr>
+        <w:tc>
+          <w:tcPr>
+            <w:cnfStyle w:val="001000000000" w:firstRow="0" w:lastRow="0" w:firstColumn="1" w:lastColumn="0" w:oddVBand="0" w:evenVBand="0" w:oddHBand="0" w:evenHBand="0" w:firstRowFirstColumn="0" w:firstRowLastColumn="0" w:lastRowFirstColumn="0" w:lastRowLastColumn="0"/>
+            <w:tcW w:w="4556" w:type="dxa"/>
+          </w:tcPr>
+          <w:p>
+            <w:pPr>
+              <w:rPr>
+                <w:b w:val="0"/>
+                <w:bCs w:val="0"/>
+              </w:rPr>
+            </w:pPr>
+            <w:r>
+              <w:rPr>
+                <w:b w:val="0"/>
+                <w:bCs w:val="0"/>
+              </w:rPr>
+              <w:t>Feedback</w:t>
+            </w:r>
+          </w:p>
+        </w:tc>
+        <w:tc>
+          <w:tcPr>
+            <w:tcW w:w="4557" w:type="dxa"/>
+          </w:tcPr>
+          <w:p>
+            <w:pPr>
+              <w:cnfStyle w:val="100000000000" w:firstRow="1" w:lastRow="0" w:firstColumn="0" w:lastColumn="0" w:oddVBand="0" w:evenVBand="0" w:oddHBand="0" w:evenHBand="0" w:firstRowFirstColumn="0" w:firstRowLastColumn="0" w:lastRowFirstColumn="0" w:lastRowLastColumn="0"/>
+              <w:rPr>
+                <w:b w:val="0"/>
+                <w:bCs w:val="0"/>
+              </w:rPr>
+            </w:pPr>
+            <w:r>
+              <w:rPr>
+                <w:b w:val="0"/>
+                <w:bCs w:val="0"/>
+              </w:rPr>
+              <w:t>Improvements</w:t>
+            </w:r>
+          </w:p>
+        </w:tc>
+        <w:tc>
+          <w:tcPr>
+            <w:tcW w:w="4557" w:type="dxa"/>
+          </w:tcPr>
+          <w:p>
+            <w:pPr>
+              <w:cnfStyle w:val="100000000000" w:firstRow="1" w:lastRow="0" w:firstColumn="0" w:lastColumn="0" w:oddVBand="0" w:evenVBand="0" w:oddHBand="0" w:evenHBand="0" w:firstRowFirstColumn="0" w:firstRowLastColumn="0" w:lastRowFirstColumn="0" w:lastRowLastColumn="0"/>
+              <w:rPr>
+                <w:b w:val="0"/>
+                <w:bCs w:val="0"/>
+              </w:rPr>
+            </w:pPr>
+            <w:r>
+              <w:rPr>
+                <w:b w:val="0"/>
+                <w:bCs w:val="0"/>
+              </w:rPr>
+              <w:t>Evidence</w:t>
+            </w:r>
+          </w:p>
+        </w:tc>
+      </w:tr>
+      <w:tr>
+        <w:trPr>
+          <w:cnfStyle w:val="000000100000" w:firstRow="0" w:lastRow="0" w:firstColumn="0" w:lastColumn="0" w:oddVBand="0" w:evenVBand="0" w:oddHBand="1" w:evenHBand="0" w:firstRowFirstColumn="0" w:firstRowLastColumn="0" w:lastRowFirstColumn="0" w:lastRowLastColumn="0"/>
+        </w:trPr>
+        <w:tc>
+          <w:tcPr>
+            <w:cnfStyle w:val="001000000000" w:firstRow="0" w:lastRow="0" w:firstColumn="1" w:lastColumn="0" w:oddVBand="0" w:evenVBand="0" w:oddHBand="0" w:evenHBand="0" w:firstRowFirstColumn="0" w:firstRowLastColumn="0" w:lastRowFirstColumn="0" w:lastRowLastColumn="0"/>
+            <w:tcW w:w="4556" w:type="dxa"/>
+          </w:tcPr>
+          <w:p>
+            <w:pPr>
+              <w:rPr>
+                <w:b w:val="0"/>
+                <w:bCs w:val="0"/>
+              </w:rPr>
+            </w:pPr>
+            <w:r>
+              <w:rPr>
+                <w:b w:val="0"/>
+                <w:bCs w:val="0"/>
+              </w:rPr>
+              <w:t>Add an option to hide the header/HUD</w:t>
+            </w:r>
+            <w:r>
+              <w:rPr>
+                <w:b w:val="0"/>
+                <w:bCs w:val="0"/>
+              </w:rPr>
+              <w:t xml:space="preserve">. It becomes unnecessary </w:t>
+            </w:r>
+            <w:r>
+              <w:rPr>
+                <w:b w:val="0"/>
+                <w:bCs w:val="0"/>
+              </w:rPr>
+              <w:t xml:space="preserve">and takes up space </w:t>
+            </w:r>
+            <w:r>
+              <w:rPr>
+                <w:b w:val="0"/>
+                <w:bCs w:val="0"/>
+              </w:rPr>
+              <w:t xml:space="preserve">when the user is more familiar with the </w:t>
+            </w:r>
+            <w:r>
+              <w:rPr>
+                <w:b w:val="0"/>
+                <w:bCs w:val="0"/>
+              </w:rPr>
+              <w:t>website</w:t>
+            </w:r>
+          </w:p>
+        </w:tc>
+        <w:tc>
+          <w:tcPr>
+            <w:tcW w:w="4557" w:type="dxa"/>
+          </w:tcPr>
+          <w:p>
+            <w:pPr>
+              <w:cnfStyle w:val="000000100000" w:firstRow="0" w:lastRow="0" w:firstColumn="0" w:lastColumn="0" w:oddVBand="0" w:evenVBand="0" w:oddHBand="1" w:evenHBand="0" w:firstRowFirstColumn="0" w:firstRowLastColumn="0" w:lastRowFirstColumn="0" w:lastRowLastColumn="0"/>
+            </w:pPr>
+            <w:r>
+              <w:t>Added a button to hide the header and HUD. A mini HUD shows up at the top of the screen instead.</w:t>
+            </w:r>
+          </w:p>
+        </w:tc>
+        <w:tc>
+          <w:tcPr>
+            <w:tcW w:w="4557" w:type="dxa"/>
+          </w:tcPr>
+          <w:p>
+            <w:pPr>
+              <w:cnfStyle w:val="000000100000" w:firstRow="0" w:lastRow="0" w:firstColumn="0" w:lastColumn="0" w:oddVBand="0" w:evenVBand="0" w:oddHBand="1" w:evenHBand="0" w:firstRowFirstColumn="0" w:firstRowLastColumn="0" w:lastRowFirstColumn="0" w:lastRowLastColumn="0"/>
+              <w:rPr>
+                <w:b/>
+                <w:bCs/>
+              </w:rPr>
+            </w:pPr>
+          </w:p>
+        </w:tc>
+      </w:tr>
+      <w:tr>
+        <w:tc>
+          <w:tcPr>
+            <w:cnfStyle w:val="001000000000" w:firstRow="0" w:lastRow="0" w:firstColumn="1" w:lastColumn="0" w:oddVBand="0" w:evenVBand="0" w:oddHBand="0" w:evenHBand="0" w:firstRowFirstColumn="0" w:firstRowLastColumn="0" w:lastRowFirstColumn="0" w:lastRowLastColumn="0"/>
+            <w:tcW w:w="4556" w:type="dxa"/>
+          </w:tcPr>
+          <w:p>
+            <w:pPr>
+              <w:rPr>
+                <w:b w:val="0"/>
+                <w:bCs w:val="0"/>
+              </w:rPr>
+            </w:pPr>
+          </w:p>
+        </w:tc>
+        <w:tc>
+          <w:tcPr>
+            <w:tcW w:w="4557" w:type="dxa"/>
+          </w:tcPr>
+          <w:p>
+            <w:pPr>
+              <w:cnfStyle w:val="000000000000" w:firstRow="0" w:lastRow="0" w:firstColumn="0" w:lastColumn="0" w:oddVBand="0" w:evenVBand="0" w:oddHBand="0" w:evenHBand="0" w:firstRowFirstColumn="0" w:firstRowLastColumn="0" w:lastRowFirstColumn="0" w:lastRowLastColumn="0"/>
+              <w:rPr>
+                <w:b/>
+                <w:bCs/>
+              </w:rPr>
+            </w:pPr>
+          </w:p>
+        </w:tc>
+        <w:tc>
+          <w:tcPr>
+            <w:tcW w:w="4557" w:type="dxa"/>
+          </w:tcPr>
+          <w:p>
+            <w:pPr>
+              <w:cnfStyle w:val="000000000000" w:firstRow="0" w:lastRow="0" w:firstColumn="0" w:lastColumn="0" w:oddVBand="0" w:evenVBand="0" w:oddHBand="0" w:evenHBand="0" w:firstRowFirstColumn="0" w:firstRowLastColumn="0" w:lastRowFirstColumn="0" w:lastRowLastColumn="0"/>
+              <w:rPr>
+                <w:b/>
+                <w:bCs/>
+              </w:rPr>
+            </w:pPr>
+          </w:p>
+        </w:tc>
+      </w:tr>
+      <w:tr>
+        <w:trPr>
+          <w:cnfStyle w:val="000000100000" w:firstRow="0" w:lastRow="0" w:firstColumn="0" w:lastColumn="0" w:oddVBand="0" w:evenVBand="0" w:oddHBand="1" w:evenHBand="0" w:firstRowFirstColumn="0" w:firstRowLastColumn="0" w:lastRowFirstColumn="0" w:lastRowLastColumn="0"/>
+        </w:trPr>
+        <w:tc>
+          <w:tcPr>
+            <w:cnfStyle w:val="001000000000" w:firstRow="0" w:lastRow="0" w:firstColumn="1" w:lastColumn="0" w:oddVBand="0" w:evenVBand="0" w:oddHBand="0" w:evenHBand="0" w:firstRowFirstColumn="0" w:firstRowLastColumn="0" w:lastRowFirstColumn="0" w:lastRowLastColumn="0"/>
+            <w:tcW w:w="4556" w:type="dxa"/>
+          </w:tcPr>
+          <w:p>
+            <w:pPr>
+              <w:rPr>
+                <w:b w:val="0"/>
+                <w:bCs w:val="0"/>
+              </w:rPr>
+            </w:pPr>
+          </w:p>
+        </w:tc>
+        <w:tc>
+          <w:tcPr>
+            <w:tcW w:w="4557" w:type="dxa"/>
+          </w:tcPr>
+          <w:p>
+            <w:pPr>
+              <w:cnfStyle w:val="000000100000" w:firstRow="0" w:lastRow="0" w:firstColumn="0" w:lastColumn="0" w:oddVBand="0" w:evenVBand="0" w:oddHBand="1" w:evenHBand="0" w:firstRowFirstColumn="0" w:firstRowLastColumn="0" w:lastRowFirstColumn="0" w:lastRowLastColumn="0"/>
+              <w:rPr>
+                <w:b/>
+                <w:bCs/>
+              </w:rPr>
+            </w:pPr>
+          </w:p>
+        </w:tc>
+        <w:tc>
+          <w:tcPr>
+            <w:tcW w:w="4557" w:type="dxa"/>
+          </w:tcPr>
+          <w:p>
+            <w:pPr>
+              <w:cnfStyle w:val="000000100000" w:firstRow="0" w:lastRow="0" w:firstColumn="0" w:lastColumn="0" w:oddVBand="0" w:evenVBand="0" w:oddHBand="1" w:evenHBand="0" w:firstRowFirstColumn="0" w:firstRowLastColumn="0" w:lastRowFirstColumn="0" w:lastRowLastColumn="0"/>
+              <w:rPr>
+                <w:b/>
+                <w:bCs/>
+              </w:rPr>
+            </w:pPr>
+          </w:p>
+        </w:tc>
+      </w:tr>
+      <w:tr>
+        <w:tc>
+          <w:tcPr>
+            <w:cnfStyle w:val="001000000000" w:firstRow="0" w:lastRow="0" w:firstColumn="1" w:lastColumn="0" w:oddVBand="0" w:evenVBand="0" w:oddHBand="0" w:evenHBand="0" w:firstRowFirstColumn="0" w:firstRowLastColumn="0" w:lastRowFirstColumn="0" w:lastRowLastColumn="0"/>
+            <w:tcW w:w="4556" w:type="dxa"/>
+          </w:tcPr>
+          <w:p>
+            <w:pPr>
+              <w:rPr>
+                <w:b w:val="0"/>
+                <w:bCs w:val="0"/>
+              </w:rPr>
+            </w:pPr>
+          </w:p>
+        </w:tc>
+        <w:tc>
+          <w:tcPr>
+            <w:tcW w:w="4557" w:type="dxa"/>
+          </w:tcPr>
+          <w:p>
+            <w:pPr>
+              <w:cnfStyle w:val="000000000000" w:firstRow="0" w:lastRow="0" w:firstColumn="0" w:lastColumn="0" w:oddVBand="0" w:evenVBand="0" w:oddHBand="0" w:evenHBand="0" w:firstRowFirstColumn="0" w:firstRowLastColumn="0" w:lastRowFirstColumn="0" w:lastRowLastColumn="0"/>
+              <w:rPr>
+                <w:b/>
+                <w:bCs/>
+              </w:rPr>
+            </w:pPr>
+          </w:p>
+        </w:tc>
+        <w:tc>
+          <w:tcPr>
+            <w:tcW w:w="4557" w:type="dxa"/>
+          </w:tcPr>
+          <w:p>
+            <w:pPr>
+              <w:cnfStyle w:val="000000000000" w:firstRow="0" w:lastRow="0" w:firstColumn="0" w:lastColumn="0" w:oddVBand="0" w:evenVBand="0" w:oddHBand="0" w:evenHBand="0" w:firstRowFirstColumn="0" w:firstRowLastColumn="0" w:lastRowFirstColumn="0" w:lastRowLastColumn="0"/>
+              <w:rPr>
+                <w:b/>
+                <w:bCs/>
+              </w:rPr>
+            </w:pPr>
+          </w:p>
+        </w:tc>
+      </w:tr>
+      <w:tr>
+        <w:trPr>
+          <w:cnfStyle w:val="000000100000" w:firstRow="0" w:lastRow="0" w:firstColumn="0" w:lastColumn="0" w:oddVBand="0" w:evenVBand="0" w:oddHBand="1" w:evenHBand="0" w:firstRowFirstColumn="0" w:firstRowLastColumn="0" w:lastRowFirstColumn="0" w:lastRowLastColumn="0"/>
+        </w:trPr>
+        <w:tc>
+          <w:tcPr>
+            <w:cnfStyle w:val="001000000000" w:firstRow="0" w:lastRow="0" w:firstColumn="1" w:lastColumn="0" w:oddVBand="0" w:evenVBand="0" w:oddHBand="0" w:evenHBand="0" w:firstRowFirstColumn="0" w:firstRowLastColumn="0" w:lastRowFirstColumn="0" w:lastRowLastColumn="0"/>
+            <w:tcW w:w="4556" w:type="dxa"/>
+          </w:tcPr>
+          <w:p>
+            <w:pPr>
+              <w:rPr>
+                <w:b w:val="0"/>
+                <w:bCs w:val="0"/>
+              </w:rPr>
+            </w:pPr>
+          </w:p>
+        </w:tc>
+        <w:tc>
+          <w:tcPr>
+            <w:tcW w:w="4557" w:type="dxa"/>
+          </w:tcPr>
+          <w:p>
+            <w:pPr>
+              <w:cnfStyle w:val="000000100000" w:firstRow="0" w:lastRow="0" w:firstColumn="0" w:lastColumn="0" w:oddVBand="0" w:evenVBand="0" w:oddHBand="1" w:evenHBand="0" w:firstRowFirstColumn="0" w:firstRowLastColumn="0" w:lastRowFirstColumn="0" w:lastRowLastColumn="0"/>
+              <w:rPr>
+                <w:b/>
+                <w:bCs/>
+              </w:rPr>
+            </w:pPr>
+          </w:p>
+        </w:tc>
+        <w:tc>
+          <w:tcPr>
+            <w:tcW w:w="4557" w:type="dxa"/>
+          </w:tcPr>
+          <w:p>
+            <w:pPr>
+              <w:cnfStyle w:val="000000100000" w:firstRow="0" w:lastRow="0" w:firstColumn="0" w:lastColumn="0" w:oddVBand="0" w:evenVBand="0" w:oddHBand="1" w:evenHBand="0" w:firstRowFirstColumn="0" w:firstRowLastColumn="0" w:lastRowFirstColumn="0" w:lastRowLastColumn="0"/>
+              <w:rPr>
+                <w:b/>
+                <w:bCs/>
+              </w:rPr>
+            </w:pPr>
+          </w:p>
+        </w:tc>
+      </w:tr>
+      <w:tr>
+        <w:tc>
+          <w:tcPr>
+            <w:cnfStyle w:val="001000000000" w:firstRow="0" w:lastRow="0" w:firstColumn="1" w:lastColumn="0" w:oddVBand="0" w:evenVBand="0" w:oddHBand="0" w:evenHBand="0" w:firstRowFirstColumn="0" w:firstRowLastColumn="0" w:lastRowFirstColumn="0" w:lastRowLastColumn="0"/>
+            <w:tcW w:w="4556" w:type="dxa"/>
+          </w:tcPr>
+          <w:p>
+            <w:pPr>
+              <w:rPr>
+                <w:b w:val="0"/>
+                <w:bCs w:val="0"/>
+              </w:rPr>
+            </w:pPr>
+          </w:p>
+        </w:tc>
+        <w:tc>
+          <w:tcPr>
+            <w:tcW w:w="4557" w:type="dxa"/>
+          </w:tcPr>
+          <w:p>
+            <w:pPr>
+              <w:cnfStyle w:val="000000000000" w:firstRow="0" w:lastRow="0" w:firstColumn="0" w:lastColumn="0" w:oddVBand="0" w:evenVBand="0" w:oddHBand="0" w:evenHBand="0" w:firstRowFirstColumn="0" w:firstRowLastColumn="0" w:lastRowFirstColumn="0" w:lastRowLastColumn="0"/>
+              <w:rPr>
+                <w:b/>
+                <w:bCs/>
+              </w:rPr>
+            </w:pPr>
+          </w:p>
+        </w:tc>
+        <w:tc>
+          <w:tcPr>
+            <w:tcW w:w="4557" w:type="dxa"/>
+          </w:tcPr>
+          <w:p>
+            <w:pPr>
+              <w:cnfStyle w:val="000000000000" w:firstRow="0" w:lastRow="0" w:firstColumn="0" w:lastColumn="0" w:oddVBand="0" w:evenVBand="0" w:oddHBand="0" w:evenHBand="0" w:firstRowFirstColumn="0" w:firstRowLastColumn="0" w:lastRowFirstColumn="0" w:lastRowLastColumn="0"/>
+              <w:rPr>
+                <w:b/>
+                <w:bCs/>
+              </w:rPr>
+            </w:pPr>
+          </w:p>
+        </w:tc>
+      </w:tr>
+      <w:tr>
+        <w:trPr>
+          <w:cnfStyle w:val="000000100000" w:firstRow="0" w:lastRow="0" w:firstColumn="0" w:lastColumn="0" w:oddVBand="0" w:evenVBand="0" w:oddHBand="1" w:evenHBand="0" w:firstRowFirstColumn="0" w:firstRowLastColumn="0" w:lastRowFirstColumn="0" w:lastRowLastColumn="0"/>
+        </w:trPr>
+        <w:tc>
+          <w:tcPr>
+            <w:cnfStyle w:val="001000000000" w:firstRow="0" w:lastRow="0" w:firstColumn="1" w:lastColumn="0" w:oddVBand="0" w:evenVBand="0" w:oddHBand="0" w:evenHBand="0" w:firstRowFirstColumn="0" w:firstRowLastColumn="0" w:lastRowFirstColumn="0" w:lastRowLastColumn="0"/>
+            <w:tcW w:w="4556" w:type="dxa"/>
+          </w:tcPr>
+          <w:p>
+            <w:pPr>
+              <w:rPr>
+                <w:b w:val="0"/>
+                <w:bCs w:val="0"/>
+              </w:rPr>
+            </w:pPr>
+          </w:p>
+        </w:tc>
+        <w:tc>
+          <w:tcPr>
+            <w:tcW w:w="4557" w:type="dxa"/>
+          </w:tcPr>
+          <w:p>
+            <w:pPr>
+              <w:cnfStyle w:val="000000100000" w:firstRow="0" w:lastRow="0" w:firstColumn="0" w:lastColumn="0" w:oddVBand="0" w:evenVBand="0" w:oddHBand="1" w:evenHBand="0" w:firstRowFirstColumn="0" w:firstRowLastColumn="0" w:lastRowFirstColumn="0" w:lastRowLastColumn="0"/>
+              <w:rPr>
+                <w:b/>
+                <w:bCs/>
+              </w:rPr>
+            </w:pPr>
+          </w:p>
+        </w:tc>
+        <w:tc>
+          <w:tcPr>
+            <w:tcW w:w="4557" w:type="dxa"/>
+          </w:tcPr>
+          <w:p>
+            <w:pPr>
+              <w:cnfStyle w:val="000000100000" w:firstRow="0" w:lastRow="0" w:firstColumn="0" w:lastColumn="0" w:oddVBand="0" w:evenVBand="0" w:oddHBand="1" w:evenHBand="0" w:firstRowFirstColumn="0" w:firstRowLastColumn="0" w:lastRowFirstColumn="0" w:lastRowLastColumn="0"/>
+              <w:rPr>
+                <w:b/>
+                <w:bCs/>
+              </w:rPr>
+            </w:pPr>
+          </w:p>
+        </w:tc>
+      </w:tr>
+      <w:tr>
+        <w:tc>
+          <w:tcPr>
+            <w:cnfStyle w:val="001000000000" w:firstRow="0" w:lastRow="0" w:firstColumn="1" w:lastColumn="0" w:oddVBand="0" w:evenVBand="0" w:oddHBand="0" w:evenHBand="0" w:firstRowFirstColumn="0" w:firstRowLastColumn="0" w:lastRowFirstColumn="0" w:lastRowLastColumn="0"/>
+            <w:tcW w:w="4556" w:type="dxa"/>
+          </w:tcPr>
+          <w:p>
+            <w:pPr>
+              <w:rPr>
+                <w:b w:val="0"/>
+                <w:bCs w:val="0"/>
+              </w:rPr>
+            </w:pPr>
+          </w:p>
+        </w:tc>
+        <w:tc>
+          <w:tcPr>
+            <w:tcW w:w="4557" w:type="dxa"/>
+          </w:tcPr>
+          <w:p>
+            <w:pPr>
+              <w:cnfStyle w:val="000000000000" w:firstRow="0" w:lastRow="0" w:firstColumn="0" w:lastColumn="0" w:oddVBand="0" w:evenVBand="0" w:oddHBand="0" w:evenHBand="0" w:firstRowFirstColumn="0" w:firstRowLastColumn="0" w:lastRowFirstColumn="0" w:lastRowLastColumn="0"/>
+              <w:rPr>
+                <w:b/>
+                <w:bCs/>
+              </w:rPr>
+            </w:pPr>
+          </w:p>
+        </w:tc>
+        <w:tc>
+          <w:tcPr>
+            <w:tcW w:w="4557" w:type="dxa"/>
+          </w:tcPr>
+          <w:p>
+            <w:pPr>
+              <w:cnfStyle w:val="000000000000" w:firstRow="0" w:lastRow="0" w:firstColumn="0" w:lastColumn="0" w:oddVBand="0" w:evenVBand="0" w:oddHBand="0" w:evenHBand="0" w:firstRowFirstColumn="0" w:firstRowLastColumn="0" w:lastRowFirstColumn="0" w:lastRowLastColumn="0"/>
+              <w:rPr>
+                <w:b/>
+                <w:bCs/>
+              </w:rPr>
+            </w:pPr>
+          </w:p>
+        </w:tc>
+      </w:tr>
+      <w:tr>
+        <w:trPr>
+          <w:cnfStyle w:val="000000100000" w:firstRow="0" w:lastRow="0" w:firstColumn="0" w:lastColumn="0" w:oddVBand="0" w:evenVBand="0" w:oddHBand="1" w:evenHBand="0" w:firstRowFirstColumn="0" w:firstRowLastColumn="0" w:lastRowFirstColumn="0" w:lastRowLastColumn="0"/>
+        </w:trPr>
+        <w:tc>
+          <w:tcPr>
+            <w:cnfStyle w:val="001000000000" w:firstRow="0" w:lastRow="0" w:firstColumn="1" w:lastColumn="0" w:oddVBand="0" w:evenVBand="0" w:oddHBand="0" w:evenHBand="0" w:firstRowFirstColumn="0" w:firstRowLastColumn="0" w:lastRowFirstColumn="0" w:lastRowLastColumn="0"/>
+            <w:tcW w:w="4556" w:type="dxa"/>
+          </w:tcPr>
+          <w:p>
+            <w:pPr>
+              <w:rPr>
+                <w:b w:val="0"/>
+                <w:bCs w:val="0"/>
+              </w:rPr>
+            </w:pPr>
+          </w:p>
+        </w:tc>
+        <w:tc>
+          <w:tcPr>
+            <w:tcW w:w="4557" w:type="dxa"/>
+          </w:tcPr>
+          <w:p>
+            <w:pPr>
+              <w:cnfStyle w:val="000000100000" w:firstRow="0" w:lastRow="0" w:firstColumn="0" w:lastColumn="0" w:oddVBand="0" w:evenVBand="0" w:oddHBand="1" w:evenHBand="0" w:firstRowFirstColumn="0" w:firstRowLastColumn="0" w:lastRowFirstColumn="0" w:lastRowLastColumn="0"/>
+              <w:rPr>
+                <w:b/>
+                <w:bCs/>
+              </w:rPr>
+            </w:pPr>
+          </w:p>
+        </w:tc>
+        <w:tc>
+          <w:tcPr>
+            <w:tcW w:w="4557" w:type="dxa"/>
+          </w:tcPr>
+          <w:p>
+            <w:pPr>
+              <w:cnfStyle w:val="000000100000" w:firstRow="0" w:lastRow="0" w:firstColumn="0" w:lastColumn="0" w:oddVBand="0" w:evenVBand="0" w:oddHBand="1" w:evenHBand="0" w:firstRowFirstColumn="0" w:firstRowLastColumn="0" w:lastRowFirstColumn="0" w:lastRowLastColumn="0"/>
+              <w:rPr>
+                <w:b/>
+                <w:bCs/>
+              </w:rPr>
+            </w:pPr>
+          </w:p>
+        </w:tc>
+      </w:tr>
+    </w:tbl>
     <w:p>
       <w:pPr>
         <w:rPr>
@@ -2803,6 +3347,7 @@
           <w:b/>
           <w:bCs/>
         </w:rPr>
+        <w:lastRenderedPageBreak/>
         <w:t>Functionality:</w:t>
       </w:r>
     </w:p>
@@ -2941,7 +3486,6 @@
           <w:b/>
           <w:bCs/>
         </w:rPr>
-        <w:lastRenderedPageBreak/>
         <w:t>Readability Testing:</w:t>
       </w:r>
       <w:r>
@@ -3098,6 +3642,7 @@
           <w:b/>
           <w:bCs/>
         </w:rPr>
+        <w:lastRenderedPageBreak/>
         <w:t>Security:</w:t>
       </w:r>
     </w:p>
@@ -4913,6 +5458,69 @@
       <w:shd w:val="clear" w:color="auto" w:fill="E1DFDD"/>
     </w:rPr>
   </w:style>
+  <w:style w:type="table" w:styleId="PlainTable1">
+    <w:name w:val="Plain Table 1"/>
+    <w:basedOn w:val="TableNormal"/>
+    <w:uiPriority w:val="41"/>
+    <w:rsid w:val="00412E26"/>
+    <w:pPr>
+      <w:spacing w:after="0" w:line="240" w:lineRule="auto"/>
+    </w:pPr>
+    <w:tblPr>
+      <w:tblStyleRowBandSize w:val="1"/>
+      <w:tblStyleColBandSize w:val="1"/>
+      <w:tblBorders>
+        <w:top w:val="single" w:sz="4" w:space="0" w:color="BFBFBF" w:themeColor="background1" w:themeShade="BF"/>
+        <w:left w:val="single" w:sz="4" w:space="0" w:color="BFBFBF" w:themeColor="background1" w:themeShade="BF"/>
+        <w:bottom w:val="single" w:sz="4" w:space="0" w:color="BFBFBF" w:themeColor="background1" w:themeShade="BF"/>
+        <w:right w:val="single" w:sz="4" w:space="0" w:color="BFBFBF" w:themeColor="background1" w:themeShade="BF"/>
+        <w:insideH w:val="single" w:sz="4" w:space="0" w:color="BFBFBF" w:themeColor="background1" w:themeShade="BF"/>
+        <w:insideV w:val="single" w:sz="4" w:space="0" w:color="BFBFBF" w:themeColor="background1" w:themeShade="BF"/>
+      </w:tblBorders>
+    </w:tblPr>
+    <w:tblStylePr w:type="firstRow">
+      <w:rPr>
+        <w:b/>
+        <w:bCs/>
+      </w:rPr>
+    </w:tblStylePr>
+    <w:tblStylePr w:type="lastRow">
+      <w:rPr>
+        <w:b/>
+        <w:bCs/>
+      </w:rPr>
+      <w:tblPr/>
+      <w:tcPr>
+        <w:tcBorders>
+          <w:top w:val="double" w:sz="4" w:space="0" w:color="BFBFBF" w:themeColor="background1" w:themeShade="BF"/>
+        </w:tcBorders>
+      </w:tcPr>
+    </w:tblStylePr>
+    <w:tblStylePr w:type="firstCol">
+      <w:rPr>
+        <w:b/>
+        <w:bCs/>
+      </w:rPr>
+    </w:tblStylePr>
+    <w:tblStylePr w:type="lastCol">
+      <w:rPr>
+        <w:b/>
+        <w:bCs/>
+      </w:rPr>
+    </w:tblStylePr>
+    <w:tblStylePr w:type="band1Vert">
+      <w:tblPr/>
+      <w:tcPr>
+        <w:shd w:val="clear" w:color="auto" w:fill="F2F2F2" w:themeFill="background1" w:themeFillShade="F2"/>
+      </w:tcPr>
+    </w:tblStylePr>
+    <w:tblStylePr w:type="band1Horz">
+      <w:tblPr/>
+      <w:tcPr>
+        <w:shd w:val="clear" w:color="auto" w:fill="F2F2F2" w:themeFill="background1" w:themeFillShade="F2"/>
+      </w:tcPr>
+    </w:tblStylePr>
+  </w:style>
 </w:styles>
 </file>
 

</xml_diff>